<commit_message>
anotaciones ayed redictado y mas
</commit_message>
<xml_diff>
--- a/2do año/Sexto Semestre/DBD/Diseño de Bases de Datos.docx
+++ b/2do año/Sexto Semestre/DBD/Diseño de Bases de Datos.docx
@@ -3,28 +3,42 @@
 <w:document xmlns:wpc="http://schemas.microsoft.com/office/word/2010/wordprocessingCanvas" xmlns:cx="http://schemas.microsoft.com/office/drawing/2014/chartex" xmlns:cx1="http://schemas.microsoft.com/office/drawing/2015/9/8/chartex" xmlns:cx2="http://schemas.microsoft.com/office/drawing/2015/10/21/chartex" xmlns:cx3="http://schemas.microsoft.com/office/drawing/2016/5/9/chartex" xmlns:cx4="http://schemas.microsoft.com/office/drawing/2016/5/10/chartex" xmlns:cx5="http://schemas.microsoft.com/office/drawing/2016/5/11/chartex" xmlns:cx6="http://schemas.microsoft.com/office/drawing/2016/5/12/chartex" xmlns:cx7="http://schemas.microsoft.com/office/drawing/2016/5/13/chartex" xmlns:cx8="http://schemas.microsoft.com/office/drawing/2016/5/14/chartex" xmlns:mc="http://schemas.openxmlformats.org/markup-compatibility/2006" xmlns:aink="http://schemas.microsoft.com/office/drawing/2016/ink" xmlns:am3d="http://schemas.microsoft.com/office/drawing/2017/model3d" xmlns:o="urn:schemas-microsoft-com:office:office" xmlns:oel="http://schemas.microsoft.com/office/2019/extlst" xmlns:r="http://schemas.openxmlformats.org/officeDocument/2006/relationships" xmlns:m="http://schemas.openxmlformats.org/officeDocument/2006/math" xmlns:v="urn:schemas-microsoft-com:vml" xmlns:wp14="http://schemas.microsoft.com/office/word/2010/wordprocessingDrawing" xmlns:wp="http://schemas.openxmlformats.org/drawingml/2006/wordprocessingDrawing" xmlns:w10="urn:schemas-microsoft-com:office:word" xmlns:w="http://schemas.openxmlformats.org/wordprocessingml/2006/main" xmlns:w14="http://schemas.microsoft.com/office/word/2010/wordml" xmlns:w15="http://schemas.microsoft.com/office/word/2012/wordml" xmlns:w16cex="http://schemas.microsoft.com/office/word/2018/wordml/cex" xmlns:w16cid="http://schemas.microsoft.com/office/word/2016/wordml/cid" xmlns:w16="http://schemas.microsoft.com/office/word/2018/wordml" xmlns:w16du="http://schemas.microsoft.com/office/word/2023/wordml/word16du" xmlns:w16sdtdh="http://schemas.microsoft.com/office/word/2020/wordml/sdtdatahash" xmlns:w16se="http://schemas.microsoft.com/office/word/2015/wordml/symex" xmlns:wpg="http://schemas.microsoft.com/office/word/2010/wordprocessingGroup" xmlns:wpi="http://schemas.microsoft.com/office/word/2010/wordprocessingInk" xmlns:wne="http://schemas.microsoft.com/office/word/2006/wordml" xmlns:wps="http://schemas.microsoft.com/office/word/2010/wordprocessingShape" mc:Ignorable="w14 w15 w16se w16cid w16 w16cex w16sdtdh w16du wp14">
   <w:body>
     <w:p>
-      <w:proofErr w:type="spellStart"/>
-      <w:r>
-        <w:t>Diseño</w:t>
-      </w:r>
-      <w:proofErr w:type="spellEnd"/>
-      <w:r>
-        <w:t xml:space="preserve"> de Bases de Datos</w:t>
-      </w:r>
-    </w:p>
-    <w:p>
-      <w:r>
+      <w:pPr>
+        <w:rPr>
+          <w:lang w:val="es-AR"/>
+        </w:rPr>
+      </w:pPr>
+      <w:r>
+        <w:rPr>
+          <w:lang w:val="es-AR"/>
+        </w:rPr>
+        <w:t>Diseño de Bases de Datos</w:t>
+      </w:r>
+    </w:p>
+    <w:p>
+      <w:pPr>
+        <w:rPr>
+          <w:lang w:val="es-AR"/>
+        </w:rPr>
+      </w:pPr>
+      <w:r>
+        <w:rPr>
+          <w:lang w:val="es-AR"/>
+        </w:rPr>
         <w:t>Teoria 1 – 16/8/24</w:t>
       </w:r>
     </w:p>
     <w:p>
-      <w:proofErr w:type="spellStart"/>
-      <w:r>
-        <w:t>Practica</w:t>
-      </w:r>
-      <w:proofErr w:type="spellEnd"/>
-      <w:r>
-        <w:t xml:space="preserve"> 1 – 20/8/24:</w:t>
+      <w:pPr>
+        <w:rPr>
+          <w:lang w:val="es-AR"/>
+        </w:rPr>
+      </w:pPr>
+      <w:r>
+        <w:rPr>
+          <w:lang w:val="es-AR"/>
+        </w:rPr>
+        <w:t>Practica 1 – 20/8/24:</w:t>
       </w:r>
     </w:p>
     <w:p>
@@ -403,17 +417,8 @@
           <w:rFonts w:ascii="Arial" w:hAnsi="Arial" w:cs="Arial"/>
           <w:lang w:val="es-AR"/>
         </w:rPr>
-        <w:t xml:space="preserve">“Alumno” puede tener de atributo: nombre, apellido, legajo, </w:t>
-      </w:r>
-      <w:proofErr w:type="spellStart"/>
-      <w:r>
-        <w:rPr>
-          <w:rFonts w:ascii="Arial" w:hAnsi="Arial" w:cs="Arial"/>
-          <w:lang w:val="es-AR"/>
-        </w:rPr>
-        <w:t>dni</w:t>
-      </w:r>
-      <w:proofErr w:type="spellEnd"/>
+        <w:t>“Alumno” puede tener de atributo: nombre, apellido, legajo, dni</w:t>
+      </w:r>
     </w:p>
     <w:p>
       <w:pPr>
@@ -532,23 +537,7 @@
           <w:rFonts w:ascii="Arial" w:hAnsi="Arial" w:cs="Arial"/>
           <w:lang w:val="es-AR"/>
         </w:rPr>
-        <w:t xml:space="preserve">Ya que lo demás de (0,1) significa que puede tener 0 datos asociados o 1 dato asociado, en el caso de true o false, si o si </w:t>
-      </w:r>
-      <w:proofErr w:type="gramStart"/>
-      <w:r>
-        <w:rPr>
-          <w:rFonts w:ascii="Arial" w:hAnsi="Arial" w:cs="Arial"/>
-          <w:lang w:val="es-AR"/>
-        </w:rPr>
-        <w:t>tiene que tener</w:t>
-      </w:r>
-      <w:proofErr w:type="gramEnd"/>
-      <w:r>
-        <w:rPr>
-          <w:rFonts w:ascii="Arial" w:hAnsi="Arial" w:cs="Arial"/>
-          <w:lang w:val="es-AR"/>
-        </w:rPr>
-        <w:t xml:space="preserve"> un dato asociado.</w:t>
+        <w:t>Ya que lo demás de (0,1) significa que puede tener 0 datos asociados o 1 dato asociado, en el caso de true o false, si o si tiene que tener un dato asociado.</w:t>
       </w:r>
     </w:p>
     <w:p>
@@ -594,23 +583,7 @@
           <w:lang w:val="es-AR"/>
         </w:rPr>
         <w:tab/>
-        <w:t xml:space="preserve">  (</w:t>
-      </w:r>
-      <w:proofErr w:type="gramStart"/>
-      <w:r>
-        <w:rPr>
-          <w:rFonts w:ascii="Arial" w:hAnsi="Arial" w:cs="Arial"/>
-          <w:lang w:val="es-AR"/>
-        </w:rPr>
-        <w:t>0,N</w:t>
-      </w:r>
-      <w:proofErr w:type="gramEnd"/>
-      <w:r>
-        <w:rPr>
-          <w:rFonts w:ascii="Arial" w:hAnsi="Arial" w:cs="Arial"/>
-          <w:lang w:val="es-AR"/>
-        </w:rPr>
-        <w:t>)</w:t>
+        <w:t xml:space="preserve">  (0,N)</w:t>
       </w:r>
       <w:r>
         <w:rPr>
@@ -673,6 +646,884 @@
           <w:lang w:val="es-AR"/>
         </w:rPr>
       </w:pPr>
+    </w:p>
+    <w:p>
+      <w:pPr>
+        <w:rPr>
+          <w:rFonts w:ascii="Arial" w:hAnsi="Arial" w:cs="Arial"/>
+          <w:lang w:val="es-AR"/>
+        </w:rPr>
+      </w:pPr>
+    </w:p>
+    <w:p>
+      <w:pPr>
+        <w:rPr>
+          <w:rFonts w:ascii="Arial" w:hAnsi="Arial" w:cs="Arial"/>
+          <w:lang w:val="es-AR"/>
+        </w:rPr>
+      </w:pPr>
+    </w:p>
+    <w:p>
+      <w:pPr>
+        <w:rPr>
+          <w:rFonts w:ascii="Arial" w:hAnsi="Arial" w:cs="Arial"/>
+          <w:lang w:val="es-AR"/>
+        </w:rPr>
+      </w:pPr>
+    </w:p>
+    <w:p>
+      <w:pPr>
+        <w:rPr>
+          <w:rFonts w:ascii="Arial" w:hAnsi="Arial" w:cs="Arial"/>
+          <w:lang w:val="es-AR"/>
+        </w:rPr>
+      </w:pPr>
+    </w:p>
+    <w:p>
+      <w:pPr>
+        <w:rPr>
+          <w:rFonts w:ascii="Arial" w:hAnsi="Arial" w:cs="Arial"/>
+          <w:lang w:val="es-AR"/>
+        </w:rPr>
+      </w:pPr>
+    </w:p>
+    <w:p>
+      <w:pPr>
+        <w:rPr>
+          <w:rFonts w:ascii="Arial" w:hAnsi="Arial" w:cs="Arial"/>
+          <w:lang w:val="es-AR"/>
+        </w:rPr>
+      </w:pPr>
+    </w:p>
+    <w:p>
+      <w:pPr>
+        <w:rPr>
+          <w:rFonts w:ascii="Arial" w:hAnsi="Arial" w:cs="Arial"/>
+          <w:lang w:val="es-AR"/>
+        </w:rPr>
+      </w:pPr>
+    </w:p>
+    <w:p>
+      <w:pPr>
+        <w:rPr>
+          <w:rFonts w:ascii="Arial" w:hAnsi="Arial" w:cs="Arial"/>
+          <w:lang w:val="es-AR"/>
+        </w:rPr>
+      </w:pPr>
+    </w:p>
+    <w:p>
+      <w:pPr>
+        <w:rPr>
+          <w:rFonts w:ascii="Arial" w:hAnsi="Arial" w:cs="Arial"/>
+          <w:lang w:val="es-AR"/>
+        </w:rPr>
+      </w:pPr>
+    </w:p>
+    <w:p>
+      <w:pPr>
+        <w:rPr>
+          <w:rFonts w:ascii="Arial" w:hAnsi="Arial" w:cs="Arial"/>
+          <w:lang w:val="es-AR"/>
+        </w:rPr>
+      </w:pPr>
+    </w:p>
+    <w:p>
+      <w:pPr>
+        <w:rPr>
+          <w:rFonts w:ascii="Arial" w:hAnsi="Arial" w:cs="Arial"/>
+          <w:lang w:val="es-AR"/>
+        </w:rPr>
+      </w:pPr>
+    </w:p>
+    <w:p>
+      <w:pPr>
+        <w:rPr>
+          <w:rFonts w:ascii="Arial" w:hAnsi="Arial" w:cs="Arial"/>
+          <w:lang w:val="es-AR"/>
+        </w:rPr>
+      </w:pPr>
+    </w:p>
+    <w:p>
+      <w:pPr>
+        <w:rPr>
+          <w:rFonts w:ascii="Arial" w:hAnsi="Arial" w:cs="Arial"/>
+          <w:lang w:val="es-AR"/>
+        </w:rPr>
+      </w:pPr>
+    </w:p>
+    <w:p>
+      <w:pPr>
+        <w:rPr>
+          <w:rFonts w:ascii="Arial" w:hAnsi="Arial" w:cs="Arial"/>
+          <w:lang w:val="es-AR"/>
+        </w:rPr>
+      </w:pPr>
+    </w:p>
+    <w:p>
+      <w:pPr>
+        <w:rPr>
+          <w:rFonts w:ascii="Arial" w:hAnsi="Arial" w:cs="Arial"/>
+          <w:lang w:val="es-AR"/>
+        </w:rPr>
+      </w:pPr>
+    </w:p>
+    <w:p>
+      <w:pPr>
+        <w:rPr>
+          <w:rFonts w:ascii="Arial" w:hAnsi="Arial" w:cs="Arial"/>
+          <w:lang w:val="es-AR"/>
+        </w:rPr>
+      </w:pPr>
+    </w:p>
+    <w:p>
+      <w:pPr>
+        <w:rPr>
+          <w:rFonts w:ascii="Arial" w:hAnsi="Arial" w:cs="Arial"/>
+          <w:lang w:val="es-AR"/>
+        </w:rPr>
+      </w:pPr>
+    </w:p>
+    <w:p>
+      <w:pPr>
+        <w:rPr>
+          <w:rFonts w:ascii="Arial" w:hAnsi="Arial" w:cs="Arial"/>
+          <w:lang w:val="es-AR"/>
+        </w:rPr>
+      </w:pPr>
+      <w:r>
+        <w:rPr>
+          <w:rFonts w:ascii="Arial" w:hAnsi="Arial" w:cs="Arial"/>
+          <w:lang w:val="es-AR"/>
+        </w:rPr>
+        <w:lastRenderedPageBreak/>
+        <w:t>Teoría 2 – 30/8/24:</w:t>
+      </w:r>
+    </w:p>
+    <w:p>
+      <w:pPr>
+        <w:rPr>
+          <w:rFonts w:ascii="Arial" w:hAnsi="Arial" w:cs="Arial"/>
+          <w:lang w:val="es-AR"/>
+        </w:rPr>
+      </w:pPr>
+      <w:r>
+        <w:rPr>
+          <w:rFonts w:ascii="Arial" w:hAnsi="Arial" w:cs="Arial"/>
+          <w:lang w:val="es-AR"/>
+        </w:rPr>
+        <w:t>¿Conviene generar una entidad con un concepto nuevo? ¿O agregar un atributo a una entidad existente?</w:t>
+      </w:r>
+    </w:p>
+    <w:p>
+      <w:pPr>
+        <w:rPr>
+          <w:rFonts w:ascii="Arial" w:hAnsi="Arial" w:cs="Arial"/>
+          <w:lang w:val="es-AR"/>
+        </w:rPr>
+      </w:pPr>
+      <w:r>
+        <w:rPr>
+          <w:rFonts w:ascii="Arial" w:hAnsi="Arial" w:cs="Arial"/>
+          <w:lang w:val="es-AR"/>
+        </w:rPr>
+        <w:t>Entidad docente.</w:t>
+      </w:r>
+    </w:p>
+    <w:p>
+      <w:pPr>
+        <w:rPr>
+          <w:rFonts w:ascii="Arial" w:hAnsi="Arial" w:cs="Arial"/>
+          <w:lang w:val="es-AR"/>
+        </w:rPr>
+      </w:pPr>
+      <w:r>
+        <w:rPr>
+          <w:rFonts w:ascii="Arial" w:hAnsi="Arial" w:cs="Arial"/>
+          <w:lang w:val="es-AR"/>
+        </w:rPr>
+        <w:t>Entidad o atributo nacionalidad.</w:t>
+      </w:r>
+    </w:p>
+    <w:p>
+      <w:pPr>
+        <w:rPr>
+          <w:rFonts w:ascii="Arial" w:hAnsi="Arial" w:cs="Arial"/>
+          <w:lang w:val="es-AR"/>
+        </w:rPr>
+      </w:pPr>
+      <w:r>
+        <w:rPr>
+          <w:rFonts w:ascii="Arial" w:hAnsi="Arial" w:cs="Arial"/>
+          <w:lang w:val="es-AR"/>
+        </w:rPr>
+        <w:t>Pasan en atributos en los cuales por ejemplo luego quiero sacar un listado, ya que en un atributo nacionalidad se puede poner: argentino, argentina, argento, etc. y si se quiere un listado de cada una, están escritas diferente.</w:t>
+      </w:r>
+    </w:p>
+    <w:p>
+      <w:pPr>
+        <w:rPr>
+          <w:rFonts w:ascii="Arial" w:hAnsi="Arial" w:cs="Arial"/>
+          <w:lang w:val="es-AR"/>
+        </w:rPr>
+      </w:pPr>
+      <w:r>
+        <w:rPr>
+          <w:rFonts w:ascii="Arial" w:hAnsi="Arial" w:cs="Arial"/>
+          <w:lang w:val="es-AR"/>
+        </w:rPr>
+        <w:t>Si tengo nacionalidad como entidad y un atributo nombre, relacionado con docente, ahí tengo una lista de las nacionalidades y al ingresar la nacionalidad, la elije el usuario en vez de tipearla como seria el caso del atributo.</w:t>
+      </w:r>
+    </w:p>
+    <w:p>
+      <w:pPr>
+        <w:rPr>
+          <w:rFonts w:ascii="Arial" w:hAnsi="Arial" w:cs="Arial"/>
+          <w:lang w:val="es-AR"/>
+        </w:rPr>
+      </w:pPr>
+      <w:r>
+        <w:rPr>
+          <w:rFonts w:ascii="Arial" w:hAnsi="Arial" w:cs="Arial"/>
+          <w:lang w:val="es-AR"/>
+        </w:rPr>
+        <w:t>¿Cuándo se debe utilizar una generalización y cuando el concepto representa una clasificación?</w:t>
+      </w:r>
+    </w:p>
+    <w:p>
+      <w:pPr>
+        <w:rPr>
+          <w:rFonts w:ascii="Arial" w:hAnsi="Arial" w:cs="Arial"/>
+          <w:lang w:val="es-AR"/>
+        </w:rPr>
+      </w:pPr>
+      <w:r>
+        <w:rPr>
+          <w:rFonts w:ascii="Arial" w:hAnsi="Arial" w:cs="Arial"/>
+          <w:lang w:val="es-AR"/>
+        </w:rPr>
+        <w:t>No puede haber entidades sin atributos.</w:t>
+      </w:r>
+    </w:p>
+    <w:p>
+      <w:pPr>
+        <w:rPr>
+          <w:rFonts w:ascii="Arial" w:hAnsi="Arial" w:cs="Arial"/>
+          <w:lang w:val="es-AR"/>
+        </w:rPr>
+      </w:pPr>
+      <w:r>
+        <w:rPr>
+          <w:rFonts w:ascii="Arial" w:hAnsi="Arial" w:cs="Arial"/>
+          <w:lang w:val="es-AR"/>
+        </w:rPr>
+        <w:t>No se debe escribir jerarquías sin diferencias alguna entre los hijos, tienen que tener atributos propios.</w:t>
+      </w:r>
+    </w:p>
+    <w:p>
+      <w:pPr>
+        <w:rPr>
+          <w:rFonts w:ascii="Arial" w:hAnsi="Arial" w:cs="Arial"/>
+          <w:lang w:val="es-AR"/>
+        </w:rPr>
+      </w:pPr>
+      <w:r>
+        <w:rPr>
+          <w:rFonts w:ascii="Arial" w:hAnsi="Arial" w:cs="Arial"/>
+          <w:lang w:val="es-AR"/>
+        </w:rPr>
+        <w:t>¿Convienen los atributos compuestos? ¿O se deben generar atributos simples?</w:t>
+      </w:r>
+    </w:p>
+    <w:p>
+      <w:pPr>
+        <w:rPr>
+          <w:rFonts w:ascii="Arial" w:hAnsi="Arial" w:cs="Arial"/>
+          <w:lang w:val="es-AR"/>
+        </w:rPr>
+      </w:pPr>
+      <w:r>
+        <w:rPr>
+          <w:rFonts w:ascii="Arial" w:hAnsi="Arial" w:cs="Arial"/>
+          <w:lang w:val="es-AR"/>
+        </w:rPr>
+        <w:t>Si convienen, a Bertone no le gusta.</w:t>
+      </w:r>
+    </w:p>
+    <w:p>
+      <w:pPr>
+        <w:rPr>
+          <w:rFonts w:ascii="Arial" w:hAnsi="Arial" w:cs="Arial"/>
+          <w:lang w:val="es-AR"/>
+        </w:rPr>
+      </w:pPr>
+      <w:r>
+        <w:rPr>
+          <w:rFonts w:ascii="Arial" w:hAnsi="Arial" w:cs="Arial"/>
+          <w:lang w:val="es-AR"/>
+        </w:rPr>
+        <w:t>El modelo conceptual tiene que ser:</w:t>
+      </w:r>
+    </w:p>
+    <w:p>
+      <w:pPr>
+        <w:pStyle w:val="Prrafodelista"/>
+        <w:numPr>
+          <w:ilvl w:val="0"/>
+          <w:numId w:val="1"/>
+        </w:numPr>
+        <w:rPr>
+          <w:rFonts w:ascii="Arial" w:hAnsi="Arial" w:cs="Arial"/>
+          <w:lang w:val="es-AR"/>
+        </w:rPr>
+      </w:pPr>
+      <w:r>
+        <w:rPr>
+          <w:rFonts w:ascii="Arial" w:hAnsi="Arial" w:cs="Arial"/>
+          <w:lang w:val="es-AR"/>
+        </w:rPr>
+        <w:t>Completo</w:t>
+      </w:r>
+    </w:p>
+    <w:p>
+      <w:pPr>
+        <w:pStyle w:val="Prrafodelista"/>
+        <w:numPr>
+          <w:ilvl w:val="0"/>
+          <w:numId w:val="1"/>
+        </w:numPr>
+        <w:rPr>
+          <w:rFonts w:ascii="Arial" w:hAnsi="Arial" w:cs="Arial"/>
+          <w:lang w:val="es-AR"/>
+        </w:rPr>
+      </w:pPr>
+      <w:r>
+        <w:rPr>
+          <w:rFonts w:ascii="Arial" w:hAnsi="Arial" w:cs="Arial"/>
+          <w:lang w:val="es-AR"/>
+        </w:rPr>
+        <w:t>Corrección</w:t>
+      </w:r>
+      <w:r>
+        <w:rPr>
+          <w:rFonts w:ascii="Arial" w:hAnsi="Arial" w:cs="Arial"/>
+          <w:lang w:val="es-AR"/>
+        </w:rPr>
+        <w:t>:</w:t>
+      </w:r>
+    </w:p>
+    <w:p>
+      <w:pPr>
+        <w:pStyle w:val="Prrafodelista"/>
+        <w:numPr>
+          <w:ilvl w:val="1"/>
+          <w:numId w:val="1"/>
+        </w:numPr>
+        <w:rPr>
+          <w:rFonts w:ascii="Arial" w:hAnsi="Arial" w:cs="Arial"/>
+          <w:lang w:val="es-AR"/>
+        </w:rPr>
+      </w:pPr>
+      <w:r>
+        <w:rPr>
+          <w:rFonts w:ascii="Arial" w:hAnsi="Arial" w:cs="Arial"/>
+          <w:lang w:val="es-AR"/>
+        </w:rPr>
+        <w:t>Sintáctica</w:t>
+      </w:r>
+      <w:r>
+        <w:rPr>
+          <w:rFonts w:ascii="Arial" w:hAnsi="Arial" w:cs="Arial"/>
+          <w:lang w:val="es-AR"/>
+        </w:rPr>
+        <w:t>: Conceptos E-I se usan correctamente</w:t>
+      </w:r>
+    </w:p>
+    <w:p>
+      <w:pPr>
+        <w:pStyle w:val="Prrafodelista"/>
+        <w:numPr>
+          <w:ilvl w:val="1"/>
+          <w:numId w:val="1"/>
+        </w:numPr>
+        <w:rPr>
+          <w:rFonts w:ascii="Arial" w:hAnsi="Arial" w:cs="Arial"/>
+          <w:lang w:val="es-AR"/>
+        </w:rPr>
+      </w:pPr>
+      <w:r>
+        <w:rPr>
+          <w:rFonts w:ascii="Arial" w:hAnsi="Arial" w:cs="Arial"/>
+          <w:lang w:val="es-AR"/>
+        </w:rPr>
+        <w:t>Semántica (errores mas frecuentes):</w:t>
+      </w:r>
+    </w:p>
+    <w:p>
+      <w:pPr>
+        <w:pStyle w:val="Prrafodelista"/>
+        <w:numPr>
+          <w:ilvl w:val="2"/>
+          <w:numId w:val="1"/>
+        </w:numPr>
+        <w:rPr>
+          <w:rFonts w:ascii="Arial" w:hAnsi="Arial" w:cs="Arial"/>
+          <w:lang w:val="es-AR"/>
+        </w:rPr>
+      </w:pPr>
+      <w:r>
+        <w:rPr>
+          <w:rFonts w:ascii="Arial" w:hAnsi="Arial" w:cs="Arial"/>
+          <w:lang w:val="es-AR"/>
+        </w:rPr>
+        <w:t>Usar atributos en lugar de entidades.</w:t>
+      </w:r>
+    </w:p>
+    <w:p>
+      <w:pPr>
+        <w:pStyle w:val="Prrafodelista"/>
+        <w:numPr>
+          <w:ilvl w:val="2"/>
+          <w:numId w:val="1"/>
+        </w:numPr>
+        <w:rPr>
+          <w:rFonts w:ascii="Arial" w:hAnsi="Arial" w:cs="Arial"/>
+          <w:lang w:val="es-AR"/>
+        </w:rPr>
+      </w:pPr>
+      <w:r>
+        <w:rPr>
+          <w:rFonts w:ascii="Arial" w:hAnsi="Arial" w:cs="Arial"/>
+          <w:lang w:val="es-AR"/>
+        </w:rPr>
+        <w:t xml:space="preserve">Olvidar una </w:t>
+      </w:r>
+      <w:r>
+        <w:rPr>
+          <w:rFonts w:ascii="Arial" w:hAnsi="Arial" w:cs="Arial"/>
+          <w:lang w:val="es-AR"/>
+        </w:rPr>
+        <w:t>generalización</w:t>
+      </w:r>
+    </w:p>
+    <w:p>
+      <w:pPr>
+        <w:pStyle w:val="Prrafodelista"/>
+        <w:numPr>
+          <w:ilvl w:val="2"/>
+          <w:numId w:val="1"/>
+        </w:numPr>
+        <w:rPr>
+          <w:rFonts w:ascii="Arial" w:hAnsi="Arial" w:cs="Arial"/>
+          <w:lang w:val="es-AR"/>
+        </w:rPr>
+      </w:pPr>
+      <w:r>
+        <w:rPr>
+          <w:rFonts w:ascii="Arial" w:hAnsi="Arial" w:cs="Arial"/>
+          <w:lang w:val="es-AR"/>
+        </w:rPr>
+        <w:t>Olvidar la propiedad de herencia</w:t>
+      </w:r>
+    </w:p>
+    <w:p>
+      <w:pPr>
+        <w:pStyle w:val="Prrafodelista"/>
+        <w:numPr>
+          <w:ilvl w:val="2"/>
+          <w:numId w:val="1"/>
+        </w:numPr>
+        <w:rPr>
+          <w:rFonts w:ascii="Arial" w:hAnsi="Arial" w:cs="Arial"/>
+          <w:lang w:val="es-AR"/>
+        </w:rPr>
+      </w:pPr>
+      <w:r>
+        <w:rPr>
+          <w:rFonts w:ascii="Arial" w:hAnsi="Arial" w:cs="Arial"/>
+          <w:lang w:val="es-AR"/>
+        </w:rPr>
+        <w:t>Usar entidades en lugar de interrelaciones/relaciones (lo mismo)</w:t>
+      </w:r>
+    </w:p>
+    <w:p>
+      <w:pPr>
+        <w:pStyle w:val="Prrafodelista"/>
+        <w:numPr>
+          <w:ilvl w:val="2"/>
+          <w:numId w:val="1"/>
+        </w:numPr>
+        <w:rPr>
+          <w:rFonts w:ascii="Arial" w:hAnsi="Arial" w:cs="Arial"/>
+          <w:lang w:val="es-AR"/>
+        </w:rPr>
+      </w:pPr>
+      <w:r>
+        <w:rPr>
+          <w:rFonts w:ascii="Arial" w:hAnsi="Arial" w:cs="Arial"/>
+          <w:lang w:val="es-AR"/>
+        </w:rPr>
+        <w:t>Olvidar un identificador de una entidad</w:t>
+      </w:r>
+    </w:p>
+    <w:p>
+      <w:pPr>
+        <w:pStyle w:val="Prrafodelista"/>
+        <w:numPr>
+          <w:ilvl w:val="2"/>
+          <w:numId w:val="1"/>
+        </w:numPr>
+        <w:rPr>
+          <w:rFonts w:ascii="Arial" w:hAnsi="Arial" w:cs="Arial"/>
+          <w:lang w:val="es-AR"/>
+        </w:rPr>
+      </w:pPr>
+      <w:r>
+        <w:rPr>
+          <w:rFonts w:ascii="Arial" w:hAnsi="Arial" w:cs="Arial"/>
+          <w:lang w:val="es-AR"/>
+        </w:rPr>
+        <w:t>Omitir cardinalidades.</w:t>
+      </w:r>
+    </w:p>
+    <w:p>
+      <w:pPr>
+        <w:pStyle w:val="Prrafodelista"/>
+        <w:numPr>
+          <w:ilvl w:val="0"/>
+          <w:numId w:val="1"/>
+        </w:numPr>
+        <w:rPr>
+          <w:rFonts w:ascii="Arial" w:hAnsi="Arial" w:cs="Arial"/>
+          <w:lang w:val="es-AR"/>
+        </w:rPr>
+      </w:pPr>
+      <w:r>
+        <w:rPr>
+          <w:rFonts w:ascii="Arial" w:hAnsi="Arial" w:cs="Arial"/>
+          <w:lang w:val="es-AR"/>
+        </w:rPr>
+        <w:t>Minimalidad: cada aspecto aparece una sola vez en el esquema:</w:t>
+      </w:r>
+    </w:p>
+    <w:p>
+      <w:pPr>
+        <w:pStyle w:val="Prrafodelista"/>
+        <w:numPr>
+          <w:ilvl w:val="1"/>
+          <w:numId w:val="1"/>
+        </w:numPr>
+        <w:rPr>
+          <w:rFonts w:ascii="Arial" w:hAnsi="Arial" w:cs="Arial"/>
+          <w:lang w:val="es-AR"/>
+        </w:rPr>
+      </w:pPr>
+      <w:r>
+        <w:rPr>
+          <w:rFonts w:ascii="Arial" w:hAnsi="Arial" w:cs="Arial"/>
+          <w:lang w:val="es-AR"/>
+        </w:rPr>
+        <w:t>Ciclo de relaciones</w:t>
+      </w:r>
+    </w:p>
+    <w:p>
+      <w:pPr>
+        <w:pStyle w:val="Prrafodelista"/>
+        <w:numPr>
+          <w:ilvl w:val="1"/>
+          <w:numId w:val="1"/>
+        </w:numPr>
+        <w:rPr>
+          <w:rFonts w:ascii="Arial" w:hAnsi="Arial" w:cs="Arial"/>
+          <w:lang w:val="es-AR"/>
+        </w:rPr>
+      </w:pPr>
+      <w:r>
+        <w:rPr>
+          <w:rFonts w:ascii="Arial" w:hAnsi="Arial" w:cs="Arial"/>
+          <w:lang w:val="es-AR"/>
+        </w:rPr>
+        <w:t>Atributos derivados: si se saca el atributo del modelo, la información sigue estando. Ej: departamentos con atributo de cantidad de empleados, se relaciona con empleados</w:t>
+      </w:r>
+      <w:r>
+        <w:rPr>
+          <w:rFonts w:ascii="Arial" w:hAnsi="Arial" w:cs="Arial"/>
+          <w:lang w:val="es-AR"/>
+        </w:rPr>
+        <w:t>. Si yo saco de la relación y cuento 60 empleados, es mas quilombo que directamente tener la cantidad de 60 en el atributo. No cambia la información pero facilita el acceso. Ventaja: recuperación rápida, desventaja: hay que actualizarlo.</w:t>
+      </w:r>
+      <w:r>
+        <w:rPr>
+          <w:rFonts w:ascii="Arial" w:hAnsi="Arial" w:cs="Arial"/>
+          <w:lang w:val="es-AR"/>
+        </w:rPr>
+        <w:t xml:space="preserve"> Si se usa atributo derivado, ósea se repite información, siempre tienen q tener el mismo valor.</w:t>
+      </w:r>
+    </w:p>
+    <w:p>
+      <w:pPr>
+        <w:pStyle w:val="Prrafodelista"/>
+        <w:numPr>
+          <w:ilvl w:val="0"/>
+          <w:numId w:val="1"/>
+        </w:numPr>
+        <w:rPr>
+          <w:rFonts w:ascii="Arial" w:hAnsi="Arial" w:cs="Arial"/>
+          <w:lang w:val="es-AR"/>
+        </w:rPr>
+      </w:pPr>
+      <w:r>
+        <w:rPr>
+          <w:rFonts w:ascii="Arial" w:hAnsi="Arial" w:cs="Arial"/>
+          <w:lang w:val="es-AR"/>
+        </w:rPr>
+        <w:t>Expresividad: representa los requerimienos de manera natural y se puede entender con facilidad.</w:t>
+      </w:r>
+    </w:p>
+    <w:p>
+      <w:pPr>
+        <w:pStyle w:val="Prrafodelista"/>
+        <w:numPr>
+          <w:ilvl w:val="0"/>
+          <w:numId w:val="1"/>
+        </w:numPr>
+        <w:rPr>
+          <w:rFonts w:ascii="Arial" w:hAnsi="Arial" w:cs="Arial"/>
+          <w:lang w:val="es-AR"/>
+        </w:rPr>
+      </w:pPr>
+      <w:r>
+        <w:rPr>
+          <w:rFonts w:ascii="Arial" w:hAnsi="Arial" w:cs="Arial"/>
+          <w:lang w:val="es-AR"/>
+        </w:rPr>
+        <w:lastRenderedPageBreak/>
+        <w:t>Autoexplicacion: esquema se explica a si mismo cuando puede representarse un gran numero de propiedades usando el modelo conceptual, sin otros fomramalismos.</w:t>
+      </w:r>
+    </w:p>
+    <w:p>
+      <w:pPr>
+        <w:pStyle w:val="Prrafodelista"/>
+        <w:numPr>
+          <w:ilvl w:val="1"/>
+          <w:numId w:val="1"/>
+        </w:numPr>
+        <w:rPr>
+          <w:rFonts w:ascii="Arial" w:hAnsi="Arial" w:cs="Arial"/>
+          <w:lang w:val="es-AR"/>
+        </w:rPr>
+      </w:pPr>
+      <w:r>
+        <w:rPr>
+          <w:rFonts w:ascii="Arial" w:hAnsi="Arial" w:cs="Arial"/>
+          <w:lang w:val="es-AR"/>
+        </w:rPr>
+        <w:t>Eliminar sub-entidades colgantes d la generalización</w:t>
+      </w:r>
+    </w:p>
+    <w:p>
+      <w:pPr>
+        <w:pStyle w:val="Prrafodelista"/>
+        <w:numPr>
+          <w:ilvl w:val="1"/>
+          <w:numId w:val="1"/>
+        </w:numPr>
+        <w:rPr>
+          <w:rFonts w:ascii="Arial" w:hAnsi="Arial" w:cs="Arial"/>
+          <w:lang w:val="es-AR"/>
+        </w:rPr>
+      </w:pPr>
+      <w:r>
+        <w:rPr>
+          <w:rFonts w:ascii="Arial" w:hAnsi="Arial" w:cs="Arial"/>
+          <w:lang w:val="es-AR"/>
+        </w:rPr>
+        <w:t>Eliminar entidades colgantes</w:t>
+      </w:r>
+    </w:p>
+    <w:p>
+      <w:pPr>
+        <w:pStyle w:val="Prrafodelista"/>
+        <w:numPr>
+          <w:ilvl w:val="1"/>
+          <w:numId w:val="1"/>
+        </w:numPr>
+        <w:rPr>
+          <w:rFonts w:ascii="Arial" w:hAnsi="Arial" w:cs="Arial"/>
+          <w:lang w:val="es-AR"/>
+        </w:rPr>
+      </w:pPr>
+      <w:r>
+        <w:rPr>
+          <w:rFonts w:ascii="Arial" w:hAnsi="Arial" w:cs="Arial"/>
+          <w:lang w:val="es-AR"/>
+        </w:rPr>
+        <w:t>Crear generealizacion: dos entidades similares, crea una jeraruia de generalización.</w:t>
+      </w:r>
+    </w:p>
+    <w:p>
+      <w:pPr>
+        <w:pStyle w:val="Prrafodelista"/>
+        <w:numPr>
+          <w:ilvl w:val="1"/>
+          <w:numId w:val="1"/>
+        </w:numPr>
+        <w:rPr>
+          <w:rFonts w:ascii="Arial" w:hAnsi="Arial" w:cs="Arial"/>
+          <w:lang w:val="es-AR"/>
+        </w:rPr>
+      </w:pPr>
+      <w:r>
+        <w:rPr>
+          <w:rFonts w:ascii="Arial" w:hAnsi="Arial" w:cs="Arial"/>
+          <w:lang w:val="es-AR"/>
+        </w:rPr>
+        <w:t>Crear subconjuntos.</w:t>
+      </w:r>
+    </w:p>
+    <w:p>
+      <w:pPr>
+        <w:rPr>
+          <w:rFonts w:ascii="Arial" w:hAnsi="Arial" w:cs="Arial"/>
+          <w:lang w:val="es-AR"/>
+        </w:rPr>
+      </w:pPr>
+      <w:r>
+        <w:rPr>
+          <w:rFonts w:ascii="Arial" w:hAnsi="Arial" w:cs="Arial"/>
+          <w:lang w:val="es-AR"/>
+        </w:rPr>
+        <w:t>Modelo lógico:</w:t>
+      </w:r>
+    </w:p>
+    <w:p>
+      <w:pPr>
+        <w:rPr>
+          <w:rFonts w:ascii="Arial" w:hAnsi="Arial" w:cs="Arial"/>
+          <w:lang w:val="es-AR"/>
+        </w:rPr>
+      </w:pPr>
+      <w:r>
+        <w:rPr>
+          <w:rFonts w:ascii="Arial" w:hAnsi="Arial" w:cs="Arial"/>
+          <w:lang w:val="es-AR"/>
+        </w:rPr>
+        <w:t>Quitar:</w:t>
+      </w:r>
+    </w:p>
+    <w:p>
+      <w:pPr>
+        <w:pStyle w:val="Prrafodelista"/>
+        <w:numPr>
+          <w:ilvl w:val="0"/>
+          <w:numId w:val="1"/>
+        </w:numPr>
+        <w:rPr>
+          <w:rFonts w:ascii="Arial" w:hAnsi="Arial" w:cs="Arial"/>
+          <w:lang w:val="es-AR"/>
+        </w:rPr>
+      </w:pPr>
+      <w:r>
+        <w:rPr>
+          <w:rFonts w:ascii="Arial" w:hAnsi="Arial" w:cs="Arial"/>
+          <w:lang w:val="es-AR"/>
+        </w:rPr>
+        <w:t>Atributos polivalentes</w:t>
+      </w:r>
+    </w:p>
+    <w:p>
+      <w:pPr>
+        <w:pStyle w:val="Prrafodelista"/>
+        <w:numPr>
+          <w:ilvl w:val="0"/>
+          <w:numId w:val="1"/>
+        </w:numPr>
+        <w:rPr>
+          <w:rFonts w:ascii="Arial" w:hAnsi="Arial" w:cs="Arial"/>
+          <w:lang w:val="es-AR"/>
+        </w:rPr>
+      </w:pPr>
+      <w:r>
+        <w:rPr>
+          <w:rFonts w:ascii="Arial" w:hAnsi="Arial" w:cs="Arial"/>
+          <w:lang w:val="es-AR"/>
+        </w:rPr>
+        <w:t>Atributos compuestos</w:t>
+      </w:r>
+    </w:p>
+    <w:p>
+      <w:pPr>
+        <w:pStyle w:val="Prrafodelista"/>
+        <w:numPr>
+          <w:ilvl w:val="0"/>
+          <w:numId w:val="1"/>
+        </w:numPr>
+        <w:rPr>
+          <w:rFonts w:ascii="Arial" w:hAnsi="Arial" w:cs="Arial"/>
+          <w:lang w:val="es-AR"/>
+        </w:rPr>
+      </w:pPr>
+      <w:r>
+        <w:rPr>
+          <w:rFonts w:ascii="Arial" w:hAnsi="Arial" w:cs="Arial"/>
+          <w:lang w:val="es-AR"/>
+        </w:rPr>
+        <w:t>Jerarquías</w:t>
+      </w:r>
+    </w:p>
+    <w:p>
+      <w:pPr>
+        <w:rPr>
+          <w:rFonts w:ascii="Arial" w:hAnsi="Arial" w:cs="Arial"/>
+          <w:lang w:val="es-AR"/>
+        </w:rPr>
+      </w:pPr>
+      <w:r>
+        <w:rPr>
+          <w:rFonts w:ascii="Arial" w:hAnsi="Arial" w:cs="Arial"/>
+          <w:lang w:val="es-AR"/>
+        </w:rPr>
+        <w:t>Decisiones:</w:t>
+      </w:r>
+    </w:p>
+    <w:p>
+      <w:pPr>
+        <w:pStyle w:val="Prrafodelista"/>
+        <w:numPr>
+          <w:ilvl w:val="0"/>
+          <w:numId w:val="1"/>
+        </w:numPr>
+        <w:rPr>
+          <w:rFonts w:ascii="Arial" w:hAnsi="Arial" w:cs="Arial"/>
+          <w:lang w:val="es-AR"/>
+        </w:rPr>
+      </w:pPr>
+      <w:r>
+        <w:rPr>
+          <w:rFonts w:ascii="Arial" w:hAnsi="Arial" w:cs="Arial"/>
+          <w:lang w:val="es-AR"/>
+        </w:rPr>
+        <w:t>Atributos derivados</w:t>
+      </w:r>
+    </w:p>
+    <w:p>
+      <w:pPr>
+        <w:pStyle w:val="Prrafodelista"/>
+        <w:numPr>
+          <w:ilvl w:val="0"/>
+          <w:numId w:val="1"/>
+        </w:numPr>
+        <w:rPr>
+          <w:rFonts w:ascii="Arial" w:hAnsi="Arial" w:cs="Arial"/>
+          <w:lang w:val="es-AR"/>
+        </w:rPr>
+      </w:pPr>
+      <w:r>
+        <w:rPr>
+          <w:rFonts w:ascii="Arial" w:hAnsi="Arial" w:cs="Arial"/>
+          <w:lang w:val="es-AR"/>
+        </w:rPr>
+        <w:t>Ciclo de relaciones</w:t>
+      </w:r>
     </w:p>
     <w:sectPr>
       <w:pgSz w:w="12240" w:h="15840"/>
@@ -682,6 +1533,126 @@
     </w:sectPr>
   </w:body>
 </w:document>
+</file>
+
+<file path=word/numbering.xml><?xml version="1.0" encoding="utf-8"?>
+<w:numbering xmlns:wpc="http://schemas.microsoft.com/office/word/2010/wordprocessingCanvas" xmlns:cx="http://schemas.microsoft.com/office/drawing/2014/chartex" xmlns:cx1="http://schemas.microsoft.com/office/drawing/2015/9/8/chartex" xmlns:cx2="http://schemas.microsoft.com/office/drawing/2015/10/21/chartex" xmlns:cx3="http://schemas.microsoft.com/office/drawing/2016/5/9/chartex" xmlns:cx4="http://schemas.microsoft.com/office/drawing/2016/5/10/chartex" xmlns:cx5="http://schemas.microsoft.com/office/drawing/2016/5/11/chartex" xmlns:cx6="http://schemas.microsoft.com/office/drawing/2016/5/12/chartex" xmlns:cx7="http://schemas.microsoft.com/office/drawing/2016/5/13/chartex" xmlns:cx8="http://schemas.microsoft.com/office/drawing/2016/5/14/chartex" xmlns:mc="http://schemas.openxmlformats.org/markup-compatibility/2006" xmlns:aink="http://schemas.microsoft.com/office/drawing/2016/ink" xmlns:am3d="http://schemas.microsoft.com/office/drawing/2017/model3d" xmlns:o="urn:schemas-microsoft-com:office:office" xmlns:oel="http://schemas.microsoft.com/office/2019/extlst" xmlns:r="http://schemas.openxmlformats.org/officeDocument/2006/relationships" xmlns:m="http://schemas.openxmlformats.org/officeDocument/2006/math" xmlns:v="urn:schemas-microsoft-com:vml" xmlns:wp14="http://schemas.microsoft.com/office/word/2010/wordprocessingDrawing" xmlns:wp="http://schemas.openxmlformats.org/drawingml/2006/wordprocessingDrawing" xmlns:w10="urn:schemas-microsoft-com:office:word" xmlns:w="http://schemas.openxmlformats.org/wordprocessingml/2006/main" xmlns:w14="http://schemas.microsoft.com/office/word/2010/wordml" xmlns:w15="http://schemas.microsoft.com/office/word/2012/wordml" xmlns:w16cex="http://schemas.microsoft.com/office/word/2018/wordml/cex" xmlns:w16cid="http://schemas.microsoft.com/office/word/2016/wordml/cid" xmlns:w16="http://schemas.microsoft.com/office/word/2018/wordml" xmlns:w16du="http://schemas.microsoft.com/office/word/2023/wordml/word16du" xmlns:w16sdtdh="http://schemas.microsoft.com/office/word/2020/wordml/sdtdatahash" xmlns:w16se="http://schemas.microsoft.com/office/word/2015/wordml/symex" xmlns:wpg="http://schemas.microsoft.com/office/word/2010/wordprocessingGroup" xmlns:wpi="http://schemas.microsoft.com/office/word/2010/wordprocessingInk" xmlns:wne="http://schemas.microsoft.com/office/word/2006/wordml" xmlns:wps="http://schemas.microsoft.com/office/word/2010/wordprocessingShape" mc:Ignorable="w14 w15 w16se w16cid w16 w16cex w16sdtdh w16du wp14">
+  <w:abstractNum w:abstractNumId="0" w15:restartNumberingAfterBreak="0">
+    <w:nsid w:val="08677E21"/>
+    <w:multiLevelType w:val="hybridMultilevel"/>
+    <w:tmpl w:val="1492A4AE"/>
+    <w:lvl w:ilvl="0" w:tplc="589494D4">
+      <w:numFmt w:val="bullet"/>
+      <w:lvlText w:val="-"/>
+      <w:lvlJc w:val="left"/>
+      <w:pPr>
+        <w:ind w:left="720" w:hanging="360"/>
+      </w:pPr>
+      <w:rPr>
+        <w:rFonts w:ascii="Arial" w:eastAsiaTheme="minorHAnsi" w:hAnsi="Arial" w:cs="Arial" w:hint="default"/>
+      </w:rPr>
+    </w:lvl>
+    <w:lvl w:ilvl="1" w:tplc="04090003">
+      <w:start w:val="1"/>
+      <w:numFmt w:val="bullet"/>
+      <w:lvlText w:val="o"/>
+      <w:lvlJc w:val="left"/>
+      <w:pPr>
+        <w:ind w:left="1440" w:hanging="360"/>
+      </w:pPr>
+      <w:rPr>
+        <w:rFonts w:ascii="Courier New" w:hAnsi="Courier New" w:cs="Courier New" w:hint="default"/>
+      </w:rPr>
+    </w:lvl>
+    <w:lvl w:ilvl="2" w:tplc="04090005">
+      <w:start w:val="1"/>
+      <w:numFmt w:val="bullet"/>
+      <w:lvlText w:val=""/>
+      <w:lvlJc w:val="left"/>
+      <w:pPr>
+        <w:ind w:left="2160" w:hanging="360"/>
+      </w:pPr>
+      <w:rPr>
+        <w:rFonts w:ascii="Wingdings" w:hAnsi="Wingdings" w:hint="default"/>
+      </w:rPr>
+    </w:lvl>
+    <w:lvl w:ilvl="3" w:tplc="04090001" w:tentative="1">
+      <w:start w:val="1"/>
+      <w:numFmt w:val="bullet"/>
+      <w:lvlText w:val=""/>
+      <w:lvlJc w:val="left"/>
+      <w:pPr>
+        <w:ind w:left="2880" w:hanging="360"/>
+      </w:pPr>
+      <w:rPr>
+        <w:rFonts w:ascii="Symbol" w:hAnsi="Symbol" w:hint="default"/>
+      </w:rPr>
+    </w:lvl>
+    <w:lvl w:ilvl="4" w:tplc="04090003" w:tentative="1">
+      <w:start w:val="1"/>
+      <w:numFmt w:val="bullet"/>
+      <w:lvlText w:val="o"/>
+      <w:lvlJc w:val="left"/>
+      <w:pPr>
+        <w:ind w:left="3600" w:hanging="360"/>
+      </w:pPr>
+      <w:rPr>
+        <w:rFonts w:ascii="Courier New" w:hAnsi="Courier New" w:cs="Courier New" w:hint="default"/>
+      </w:rPr>
+    </w:lvl>
+    <w:lvl w:ilvl="5" w:tplc="04090005" w:tentative="1">
+      <w:start w:val="1"/>
+      <w:numFmt w:val="bullet"/>
+      <w:lvlText w:val=""/>
+      <w:lvlJc w:val="left"/>
+      <w:pPr>
+        <w:ind w:left="4320" w:hanging="360"/>
+      </w:pPr>
+      <w:rPr>
+        <w:rFonts w:ascii="Wingdings" w:hAnsi="Wingdings" w:hint="default"/>
+      </w:rPr>
+    </w:lvl>
+    <w:lvl w:ilvl="6" w:tplc="04090001" w:tentative="1">
+      <w:start w:val="1"/>
+      <w:numFmt w:val="bullet"/>
+      <w:lvlText w:val=""/>
+      <w:lvlJc w:val="left"/>
+      <w:pPr>
+        <w:ind w:left="5040" w:hanging="360"/>
+      </w:pPr>
+      <w:rPr>
+        <w:rFonts w:ascii="Symbol" w:hAnsi="Symbol" w:hint="default"/>
+      </w:rPr>
+    </w:lvl>
+    <w:lvl w:ilvl="7" w:tplc="04090003" w:tentative="1">
+      <w:start w:val="1"/>
+      <w:numFmt w:val="bullet"/>
+      <w:lvlText w:val="o"/>
+      <w:lvlJc w:val="left"/>
+      <w:pPr>
+        <w:ind w:left="5760" w:hanging="360"/>
+      </w:pPr>
+      <w:rPr>
+        <w:rFonts w:ascii="Courier New" w:hAnsi="Courier New" w:cs="Courier New" w:hint="default"/>
+      </w:rPr>
+    </w:lvl>
+    <w:lvl w:ilvl="8" w:tplc="04090005" w:tentative="1">
+      <w:start w:val="1"/>
+      <w:numFmt w:val="bullet"/>
+      <w:lvlText w:val=""/>
+      <w:lvlJc w:val="left"/>
+      <w:pPr>
+        <w:ind w:left="6480" w:hanging="360"/>
+      </w:pPr>
+      <w:rPr>
+        <w:rFonts w:ascii="Wingdings" w:hAnsi="Wingdings" w:hint="default"/>
+      </w:rPr>
+    </w:lvl>
+  </w:abstractNum>
+  <w:num w:numId="1" w16cid:durableId="1690567523">
+    <w:abstractNumId w:val="0"/>
+  </w:num>
+</w:numbering>
 </file>
 
 <file path=word/styles.xml><?xml version="1.0" encoding="utf-8"?>

</xml_diff>

<commit_message>
Apuntes ISO, INGE, DBD
</commit_message>
<xml_diff>
--- a/2do año/Sexto Semestre/DBD/Diseño de Bases de Datos.docx
+++ b/2do año/Sexto Semestre/DBD/Diseño de Bases de Datos.docx
@@ -21,11 +21,19 @@
           <w:lang w:val="es-AR"/>
         </w:rPr>
       </w:pPr>
-      <w:r>
-        <w:rPr>
-          <w:lang w:val="es-AR"/>
-        </w:rPr>
-        <w:t>Teoria 1 – 16/8/24</w:t>
+      <w:proofErr w:type="spellStart"/>
+      <w:r>
+        <w:rPr>
+          <w:lang w:val="es-AR"/>
+        </w:rPr>
+        <w:t>Teoria</w:t>
+      </w:r>
+      <w:proofErr w:type="spellEnd"/>
+      <w:r>
+        <w:rPr>
+          <w:lang w:val="es-AR"/>
+        </w:rPr>
+        <w:t xml:space="preserve"> 1 – 16/8/24</w:t>
       </w:r>
     </w:p>
     <w:p>
@@ -204,7 +212,21 @@
         <w:rPr>
           <w:lang w:val="es-AR"/>
         </w:rPr>
-        <w:t>Las relaciones representan vínculos o asociaciones entre 2 o mas entidades. Describen las dependencias o asociaciones entre dichas entidades.</w:t>
+        <w:t xml:space="preserve">Las relaciones representan vínculos o asociaciones entre 2 o </w:t>
+      </w:r>
+      <w:proofErr w:type="spellStart"/>
+      <w:r>
+        <w:rPr>
+          <w:lang w:val="es-AR"/>
+        </w:rPr>
+        <w:t>mas</w:t>
+      </w:r>
+      <w:proofErr w:type="spellEnd"/>
+      <w:r>
+        <w:rPr>
+          <w:lang w:val="es-AR"/>
+        </w:rPr>
+        <w:t xml:space="preserve"> entidades. Describen las dependencias o asociaciones entre dichas entidades.</w:t>
       </w:r>
       <w:r>
         <w:rPr>
@@ -417,8 +439,17 @@
           <w:rFonts w:ascii="Arial" w:hAnsi="Arial" w:cs="Arial"/>
           <w:lang w:val="es-AR"/>
         </w:rPr>
-        <w:t>“Alumno” puede tener de atributo: nombre, apellido, legajo, dni</w:t>
-      </w:r>
+        <w:t xml:space="preserve">“Alumno” puede tener de atributo: nombre, apellido, legajo, </w:t>
+      </w:r>
+      <w:proofErr w:type="spellStart"/>
+      <w:r>
+        <w:rPr>
+          <w:rFonts w:ascii="Arial" w:hAnsi="Arial" w:cs="Arial"/>
+          <w:lang w:val="es-AR"/>
+        </w:rPr>
+        <w:t>dni</w:t>
+      </w:r>
+      <w:proofErr w:type="spellEnd"/>
     </w:p>
     <w:p>
       <w:pPr>
@@ -492,7 +523,23 @@
           <w:rFonts w:ascii="Arial" w:hAnsi="Arial" w:cs="Arial"/>
           <w:lang w:val="es-AR"/>
         </w:rPr>
-        <w:t>, tienen asociado el concepto de cardinalidad. Cuando se define un atributo se debe indicar si es o no obligatorio y si puede tomar mas de un valor (polivalente)</w:t>
+        <w:t xml:space="preserve">, tienen asociado el concepto de cardinalidad. Cuando se define un atributo se debe indicar si es o no obligatorio y si puede tomar </w:t>
+      </w:r>
+      <w:proofErr w:type="spellStart"/>
+      <w:r>
+        <w:rPr>
+          <w:rFonts w:ascii="Arial" w:hAnsi="Arial" w:cs="Arial"/>
+          <w:lang w:val="es-AR"/>
+        </w:rPr>
+        <w:t>mas</w:t>
+      </w:r>
+      <w:proofErr w:type="spellEnd"/>
+      <w:r>
+        <w:rPr>
+          <w:rFonts w:ascii="Arial" w:hAnsi="Arial" w:cs="Arial"/>
+          <w:lang w:val="es-AR"/>
+        </w:rPr>
+        <w:t xml:space="preserve"> de un valor (polivalente)</w:t>
       </w:r>
     </w:p>
     <w:p>
@@ -537,7 +584,23 @@
           <w:rFonts w:ascii="Arial" w:hAnsi="Arial" w:cs="Arial"/>
           <w:lang w:val="es-AR"/>
         </w:rPr>
-        <w:t>Ya que lo demás de (0,1) significa que puede tener 0 datos asociados o 1 dato asociado, en el caso de true o false, si o si tiene que tener un dato asociado.</w:t>
+        <w:t xml:space="preserve">Ya que lo demás de (0,1) significa que puede tener 0 datos asociados o 1 dato asociado, en el caso de true o false, si o si </w:t>
+      </w:r>
+      <w:proofErr w:type="gramStart"/>
+      <w:r>
+        <w:rPr>
+          <w:rFonts w:ascii="Arial" w:hAnsi="Arial" w:cs="Arial"/>
+          <w:lang w:val="es-AR"/>
+        </w:rPr>
+        <w:t>tiene que tener</w:t>
+      </w:r>
+      <w:proofErr w:type="gramEnd"/>
+      <w:r>
+        <w:rPr>
+          <w:rFonts w:ascii="Arial" w:hAnsi="Arial" w:cs="Arial"/>
+          <w:lang w:val="es-AR"/>
+        </w:rPr>
+        <w:t xml:space="preserve"> un dato asociado.</w:t>
       </w:r>
     </w:p>
     <w:p>
@@ -583,7 +646,23 @@
           <w:lang w:val="es-AR"/>
         </w:rPr>
         <w:tab/>
-        <w:t xml:space="preserve">  (0,N)</w:t>
+        <w:t xml:space="preserve">  (</w:t>
+      </w:r>
+      <w:proofErr w:type="gramStart"/>
+      <w:r>
+        <w:rPr>
+          <w:rFonts w:ascii="Arial" w:hAnsi="Arial" w:cs="Arial"/>
+          <w:lang w:val="es-AR"/>
+        </w:rPr>
+        <w:t>0,N</w:t>
+      </w:r>
+      <w:proofErr w:type="gramEnd"/>
+      <w:r>
+        <w:rPr>
+          <w:rFonts w:ascii="Arial" w:hAnsi="Arial" w:cs="Arial"/>
+          <w:lang w:val="es-AR"/>
+        </w:rPr>
+        <w:t>)</w:t>
       </w:r>
       <w:r>
         <w:rPr>
@@ -636,7 +715,23 @@
           <w:rFonts w:ascii="Arial" w:hAnsi="Arial" w:cs="Arial"/>
           <w:lang w:val="es-AR"/>
         </w:rPr>
-        <w:t>0 o mas alumnos pueden cursar 1 materia.</w:t>
+        <w:t xml:space="preserve">0 o </w:t>
+      </w:r>
+      <w:proofErr w:type="spellStart"/>
+      <w:r>
+        <w:rPr>
+          <w:rFonts w:ascii="Arial" w:hAnsi="Arial" w:cs="Arial"/>
+          <w:lang w:val="es-AR"/>
+        </w:rPr>
+        <w:t>mas</w:t>
+      </w:r>
+      <w:proofErr w:type="spellEnd"/>
+      <w:r>
+        <w:rPr>
+          <w:rFonts w:ascii="Arial" w:hAnsi="Arial" w:cs="Arial"/>
+          <w:lang w:val="es-AR"/>
+        </w:rPr>
+        <w:t xml:space="preserve"> alumnos pueden cursar 1 materia.</w:t>
       </w:r>
     </w:p>
     <w:p>
@@ -871,7 +966,23 @@
           <w:rFonts w:ascii="Arial" w:hAnsi="Arial" w:cs="Arial"/>
           <w:lang w:val="es-AR"/>
         </w:rPr>
-        <w:t>Si tengo nacionalidad como entidad y un atributo nombre, relacionado con docente, ahí tengo una lista de las nacionalidades y al ingresar la nacionalidad, la elije el usuario en vez de tipearla como seria el caso del atributo.</w:t>
+        <w:t xml:space="preserve">Si tengo nacionalidad como entidad y un atributo nombre, relacionado con docente, ahí tengo una lista de las nacionalidades y al ingresar la nacionalidad, la elije el usuario en vez de tipearla como </w:t>
+      </w:r>
+      <w:proofErr w:type="spellStart"/>
+      <w:r>
+        <w:rPr>
+          <w:rFonts w:ascii="Arial" w:hAnsi="Arial" w:cs="Arial"/>
+          <w:lang w:val="es-AR"/>
+        </w:rPr>
+        <w:t>seria</w:t>
+      </w:r>
+      <w:proofErr w:type="spellEnd"/>
+      <w:r>
+        <w:rPr>
+          <w:rFonts w:ascii="Arial" w:hAnsi="Arial" w:cs="Arial"/>
+          <w:lang w:val="es-AR"/>
+        </w:rPr>
+        <w:t xml:space="preserve"> el caso del atributo.</w:t>
       </w:r>
     </w:p>
     <w:p>
@@ -916,7 +1027,23 @@
           <w:rFonts w:ascii="Arial" w:hAnsi="Arial" w:cs="Arial"/>
           <w:lang w:val="es-AR"/>
         </w:rPr>
-        <w:t>No se debe escribir jerarquías sin diferencias alguna entre los hijos, tienen que tener atributos propios.</w:t>
+        <w:t xml:space="preserve">No se debe escribir jerarquías sin diferencias alguna entre los hijos, </w:t>
+      </w:r>
+      <w:proofErr w:type="gramStart"/>
+      <w:r>
+        <w:rPr>
+          <w:rFonts w:ascii="Arial" w:hAnsi="Arial" w:cs="Arial"/>
+          <w:lang w:val="es-AR"/>
+        </w:rPr>
+        <w:t>tienen que tener</w:t>
+      </w:r>
+      <w:proofErr w:type="gramEnd"/>
+      <w:r>
+        <w:rPr>
+          <w:rFonts w:ascii="Arial" w:hAnsi="Arial" w:cs="Arial"/>
+          <w:lang w:val="es-AR"/>
+        </w:rPr>
+        <w:t xml:space="preserve"> atributos propios.</w:t>
       </w:r>
     </w:p>
     <w:p>
@@ -1055,7 +1182,23 @@
           <w:rFonts w:ascii="Arial" w:hAnsi="Arial" w:cs="Arial"/>
           <w:lang w:val="es-AR"/>
         </w:rPr>
-        <w:t>Semántica (errores mas frecuentes):</w:t>
+        <w:t xml:space="preserve">Semántica (errores </w:t>
+      </w:r>
+      <w:proofErr w:type="spellStart"/>
+      <w:r>
+        <w:rPr>
+          <w:rFonts w:ascii="Arial" w:hAnsi="Arial" w:cs="Arial"/>
+          <w:lang w:val="es-AR"/>
+        </w:rPr>
+        <w:t>mas</w:t>
+      </w:r>
+      <w:proofErr w:type="spellEnd"/>
+      <w:r>
+        <w:rPr>
+          <w:rFonts w:ascii="Arial" w:hAnsi="Arial" w:cs="Arial"/>
+          <w:lang w:val="es-AR"/>
+        </w:rPr>
+        <w:t xml:space="preserve"> frecuentes):</w:t>
       </w:r>
     </w:p>
     <w:p>
@@ -1197,12 +1340,21 @@
           <w:lang w:val="es-AR"/>
         </w:rPr>
       </w:pPr>
-      <w:r>
-        <w:rPr>
-          <w:rFonts w:ascii="Arial" w:hAnsi="Arial" w:cs="Arial"/>
-          <w:lang w:val="es-AR"/>
-        </w:rPr>
-        <w:t>Minimalidad: cada aspecto aparece una sola vez en el esquema:</w:t>
+      <w:proofErr w:type="spellStart"/>
+      <w:r>
+        <w:rPr>
+          <w:rFonts w:ascii="Arial" w:hAnsi="Arial" w:cs="Arial"/>
+          <w:lang w:val="es-AR"/>
+        </w:rPr>
+        <w:t>Minimalidad</w:t>
+      </w:r>
+      <w:proofErr w:type="spellEnd"/>
+      <w:r>
+        <w:rPr>
+          <w:rFonts w:ascii="Arial" w:hAnsi="Arial" w:cs="Arial"/>
+          <w:lang w:val="es-AR"/>
+        </w:rPr>
+        <w:t>: cada aspecto aparece una sola vez en el esquema:</w:t>
       </w:r>
     </w:p>
     <w:p>
@@ -1242,14 +1394,62 @@
           <w:rFonts w:ascii="Arial" w:hAnsi="Arial" w:cs="Arial"/>
           <w:lang w:val="es-AR"/>
         </w:rPr>
-        <w:t>Atributos derivados: si se saca el atributo del modelo, la información sigue estando. Ej: departamentos con atributo de cantidad de empleados, se relaciona con empleados</w:t>
-      </w:r>
-      <w:r>
-        <w:rPr>
-          <w:rFonts w:ascii="Arial" w:hAnsi="Arial" w:cs="Arial"/>
-          <w:lang w:val="es-AR"/>
-        </w:rPr>
-        <w:t>. Si yo saco de la relación y cuento 60 empleados, es mas quilombo que directamente tener la cantidad de 60 en el atributo. No cambia la información pero facilita el acceso. Ventaja: recuperación rápida, desventaja: hay que actualizarlo.</w:t>
+        <w:t xml:space="preserve">Atributos derivados: si se saca el atributo del modelo, la información sigue estando. </w:t>
+      </w:r>
+      <w:proofErr w:type="spellStart"/>
+      <w:r>
+        <w:rPr>
+          <w:rFonts w:ascii="Arial" w:hAnsi="Arial" w:cs="Arial"/>
+          <w:lang w:val="es-AR"/>
+        </w:rPr>
+        <w:t>Ej</w:t>
+      </w:r>
+      <w:proofErr w:type="spellEnd"/>
+      <w:r>
+        <w:rPr>
+          <w:rFonts w:ascii="Arial" w:hAnsi="Arial" w:cs="Arial"/>
+          <w:lang w:val="es-AR"/>
+        </w:rPr>
+        <w:t>: departamentos con atributo de cantidad de empleados, se relaciona con empleados</w:t>
+      </w:r>
+      <w:r>
+        <w:rPr>
+          <w:rFonts w:ascii="Arial" w:hAnsi="Arial" w:cs="Arial"/>
+          <w:lang w:val="es-AR"/>
+        </w:rPr>
+        <w:t xml:space="preserve">. Si yo saco de la relación y cuento 60 empleados, es </w:t>
+      </w:r>
+      <w:proofErr w:type="spellStart"/>
+      <w:r>
+        <w:rPr>
+          <w:rFonts w:ascii="Arial" w:hAnsi="Arial" w:cs="Arial"/>
+          <w:lang w:val="es-AR"/>
+        </w:rPr>
+        <w:t>mas</w:t>
+      </w:r>
+      <w:proofErr w:type="spellEnd"/>
+      <w:r>
+        <w:rPr>
+          <w:rFonts w:ascii="Arial" w:hAnsi="Arial" w:cs="Arial"/>
+          <w:lang w:val="es-AR"/>
+        </w:rPr>
+        <w:t xml:space="preserve"> quilombo que directamente tener la cantidad de 60 en el atributo. No cambia la </w:t>
+      </w:r>
+      <w:proofErr w:type="gramStart"/>
+      <w:r>
+        <w:rPr>
+          <w:rFonts w:ascii="Arial" w:hAnsi="Arial" w:cs="Arial"/>
+          <w:lang w:val="es-AR"/>
+        </w:rPr>
+        <w:t>información</w:t>
+      </w:r>
+      <w:proofErr w:type="gramEnd"/>
+      <w:r>
+        <w:rPr>
+          <w:rFonts w:ascii="Arial" w:hAnsi="Arial" w:cs="Arial"/>
+          <w:lang w:val="es-AR"/>
+        </w:rPr>
+        <w:t xml:space="preserve"> pero facilita el acceso. Ventaja: recuperación rápida, desventaja: hay que actualizarlo.</w:t>
       </w:r>
       <w:r>
         <w:rPr>
@@ -1276,7 +1476,23 @@
           <w:rFonts w:ascii="Arial" w:hAnsi="Arial" w:cs="Arial"/>
           <w:lang w:val="es-AR"/>
         </w:rPr>
-        <w:t>Expresividad: representa los requerimienos de manera natural y se puede entender con facilidad.</w:t>
+        <w:t xml:space="preserve">Expresividad: representa los </w:t>
+      </w:r>
+      <w:proofErr w:type="spellStart"/>
+      <w:r>
+        <w:rPr>
+          <w:rFonts w:ascii="Arial" w:hAnsi="Arial" w:cs="Arial"/>
+          <w:lang w:val="es-AR"/>
+        </w:rPr>
+        <w:t>requerimienos</w:t>
+      </w:r>
+      <w:proofErr w:type="spellEnd"/>
+      <w:r>
+        <w:rPr>
+          <w:rFonts w:ascii="Arial" w:hAnsi="Arial" w:cs="Arial"/>
+          <w:lang w:val="es-AR"/>
+        </w:rPr>
+        <w:t xml:space="preserve"> de manera natural y se puede entender con facilidad.</w:t>
       </w:r>
     </w:p>
     <w:p>
@@ -1291,13 +1507,54 @@
           <w:lang w:val="es-AR"/>
         </w:rPr>
       </w:pPr>
+      <w:proofErr w:type="spellStart"/>
       <w:r>
         <w:rPr>
           <w:rFonts w:ascii="Arial" w:hAnsi="Arial" w:cs="Arial"/>
           <w:lang w:val="es-AR"/>
         </w:rPr>
         <w:lastRenderedPageBreak/>
-        <w:t>Autoexplicacion: esquema se explica a si mismo cuando puede representarse un gran numero de propiedades usando el modelo conceptual, sin otros fomramalismos.</w:t>
+        <w:t>Autoexplicacion</w:t>
+      </w:r>
+      <w:proofErr w:type="spellEnd"/>
+      <w:r>
+        <w:rPr>
+          <w:rFonts w:ascii="Arial" w:hAnsi="Arial" w:cs="Arial"/>
+          <w:lang w:val="es-AR"/>
+        </w:rPr>
+        <w:t xml:space="preserve">: esquema se explica a si mismo cuando puede representarse un gran </w:t>
+      </w:r>
+      <w:proofErr w:type="spellStart"/>
+      <w:r>
+        <w:rPr>
+          <w:rFonts w:ascii="Arial" w:hAnsi="Arial" w:cs="Arial"/>
+          <w:lang w:val="es-AR"/>
+        </w:rPr>
+        <w:t>numero</w:t>
+      </w:r>
+      <w:proofErr w:type="spellEnd"/>
+      <w:r>
+        <w:rPr>
+          <w:rFonts w:ascii="Arial" w:hAnsi="Arial" w:cs="Arial"/>
+          <w:lang w:val="es-AR"/>
+        </w:rPr>
+        <w:t xml:space="preserve"> de propiedades usando el modelo conceptual, sin otros </w:t>
+      </w:r>
+      <w:proofErr w:type="spellStart"/>
+      <w:r>
+        <w:rPr>
+          <w:rFonts w:ascii="Arial" w:hAnsi="Arial" w:cs="Arial"/>
+          <w:lang w:val="es-AR"/>
+        </w:rPr>
+        <w:t>fomramalismos</w:t>
+      </w:r>
+      <w:proofErr w:type="spellEnd"/>
+      <w:r>
+        <w:rPr>
+          <w:rFonts w:ascii="Arial" w:hAnsi="Arial" w:cs="Arial"/>
+          <w:lang w:val="es-AR"/>
+        </w:rPr>
+        <w:t>.</w:t>
       </w:r>
     </w:p>
     <w:p>
@@ -1317,7 +1574,23 @@
           <w:rFonts w:ascii="Arial" w:hAnsi="Arial" w:cs="Arial"/>
           <w:lang w:val="es-AR"/>
         </w:rPr>
-        <w:t>Eliminar sub-entidades colgantes d la generalización</w:t>
+        <w:t xml:space="preserve">Eliminar </w:t>
+      </w:r>
+      <w:proofErr w:type="spellStart"/>
+      <w:r>
+        <w:rPr>
+          <w:rFonts w:ascii="Arial" w:hAnsi="Arial" w:cs="Arial"/>
+          <w:lang w:val="es-AR"/>
+        </w:rPr>
+        <w:t>sub-entidades</w:t>
+      </w:r>
+      <w:proofErr w:type="spellEnd"/>
+      <w:r>
+        <w:rPr>
+          <w:rFonts w:ascii="Arial" w:hAnsi="Arial" w:cs="Arial"/>
+          <w:lang w:val="es-AR"/>
+        </w:rPr>
+        <w:t xml:space="preserve"> colgantes d la generalización</w:t>
       </w:r>
     </w:p>
     <w:p>
@@ -1357,7 +1630,39 @@
           <w:rFonts w:ascii="Arial" w:hAnsi="Arial" w:cs="Arial"/>
           <w:lang w:val="es-AR"/>
         </w:rPr>
-        <w:t>Crear generealizacion: dos entidades similares, crea una jeraruia de generalización.</w:t>
+        <w:t xml:space="preserve">Crear </w:t>
+      </w:r>
+      <w:proofErr w:type="spellStart"/>
+      <w:r>
+        <w:rPr>
+          <w:rFonts w:ascii="Arial" w:hAnsi="Arial" w:cs="Arial"/>
+          <w:lang w:val="es-AR"/>
+        </w:rPr>
+        <w:t>generealizacion</w:t>
+      </w:r>
+      <w:proofErr w:type="spellEnd"/>
+      <w:r>
+        <w:rPr>
+          <w:rFonts w:ascii="Arial" w:hAnsi="Arial" w:cs="Arial"/>
+          <w:lang w:val="es-AR"/>
+        </w:rPr>
+        <w:t xml:space="preserve">: dos entidades similares, crea una </w:t>
+      </w:r>
+      <w:proofErr w:type="spellStart"/>
+      <w:r>
+        <w:rPr>
+          <w:rFonts w:ascii="Arial" w:hAnsi="Arial" w:cs="Arial"/>
+          <w:lang w:val="es-AR"/>
+        </w:rPr>
+        <w:t>jeraruia</w:t>
+      </w:r>
+      <w:proofErr w:type="spellEnd"/>
+      <w:r>
+        <w:rPr>
+          <w:rFonts w:ascii="Arial" w:hAnsi="Arial" w:cs="Arial"/>
+          <w:lang w:val="es-AR"/>
+        </w:rPr>
+        <w:t xml:space="preserve"> de generalización.</w:t>
       </w:r>
     </w:p>
     <w:p>
@@ -1402,12 +1707,51 @@
           <w:lang w:val="es-AR"/>
         </w:rPr>
       </w:pPr>
+    </w:p>
+    <w:p>
+      <w:pPr>
+        <w:rPr>
+          <w:rFonts w:ascii="Arial" w:hAnsi="Arial" w:cs="Arial"/>
+          <w:lang w:val="es-AR"/>
+        </w:rPr>
+      </w:pPr>
+    </w:p>
+    <w:p>
+      <w:pPr>
+        <w:rPr>
+          <w:rFonts w:ascii="Arial" w:hAnsi="Arial" w:cs="Arial"/>
+          <w:lang w:val="es-AR"/>
+        </w:rPr>
+      </w:pPr>
+    </w:p>
+    <w:p>
+      <w:pPr>
+        <w:rPr>
+          <w:rFonts w:ascii="Arial" w:hAnsi="Arial" w:cs="Arial"/>
+          <w:lang w:val="es-AR"/>
+        </w:rPr>
+      </w:pPr>
+    </w:p>
+    <w:p>
+      <w:pPr>
+        <w:rPr>
+          <w:rFonts w:ascii="Arial" w:hAnsi="Arial" w:cs="Arial"/>
+          <w:lang w:val="es-AR"/>
+        </w:rPr>
+      </w:pPr>
       <w:r>
         <w:rPr>
           <w:rFonts w:ascii="Arial" w:hAnsi="Arial" w:cs="Arial"/>
           <w:lang w:val="es-AR"/>
         </w:rPr>
         <w:t>Quitar:</w:t>
+      </w:r>
+      <w:r>
+        <w:rPr>
+          <w:rFonts w:ascii="Arial" w:hAnsi="Arial" w:cs="Arial"/>
+          <w:lang w:val="es-AR"/>
+        </w:rPr>
+        <w:t xml:space="preserve"> (no se permiten)</w:t>
       </w:r>
     </w:p>
     <w:p>
@@ -1429,6 +1773,27 @@
         </w:rPr>
         <w:t>Atributos polivalentes</w:t>
       </w:r>
+      <w:r>
+        <w:rPr>
+          <w:rFonts w:ascii="Arial" w:hAnsi="Arial" w:cs="Arial"/>
+          <w:lang w:val="es-AR"/>
+        </w:rPr>
+        <w:t xml:space="preserve"> (Ejemplo: si tengo un usuario con muchos teléfonos,</w:t>
+      </w:r>
+      <w:r>
+        <w:rPr>
+          <w:rFonts w:ascii="Arial" w:hAnsi="Arial" w:cs="Arial"/>
+          <w:lang w:val="es-AR"/>
+        </w:rPr>
+        <w:t xml:space="preserve"> tengo que desarmar esa cardinalidad de muchos teléfonos. Haría una relación de persona – tiene - teléfono</w:t>
+      </w:r>
+      <w:r>
+        <w:rPr>
+          <w:rFonts w:ascii="Arial" w:hAnsi="Arial" w:cs="Arial"/>
+          <w:lang w:val="es-AR"/>
+        </w:rPr>
+        <w:t>)</w:t>
+      </w:r>
     </w:p>
     <w:p>
       <w:pPr>
@@ -1449,6 +1814,48 @@
         </w:rPr>
         <w:t>Atributos compuestos</w:t>
       </w:r>
+      <w:r>
+        <w:rPr>
+          <w:rFonts w:ascii="Arial" w:hAnsi="Arial" w:cs="Arial"/>
+          <w:lang w:val="es-AR"/>
+        </w:rPr>
+        <w:t xml:space="preserve"> (Ejemplo: si tengo un domicilio</w:t>
+      </w:r>
+      <w:r>
+        <w:rPr>
+          <w:rFonts w:ascii="Arial" w:hAnsi="Arial" w:cs="Arial"/>
+          <w:lang w:val="es-AR"/>
+        </w:rPr>
+        <w:t xml:space="preserve"> con 4 atributos simples internos</w:t>
+      </w:r>
+      <w:r>
+        <w:rPr>
+          <w:rFonts w:ascii="Arial" w:hAnsi="Arial" w:cs="Arial"/>
+          <w:lang w:val="es-AR"/>
+        </w:rPr>
+        <w:t>,</w:t>
+      </w:r>
+      <w:r>
+        <w:rPr>
+          <w:rFonts w:ascii="Arial" w:hAnsi="Arial" w:cs="Arial"/>
+          <w:lang w:val="es-AR"/>
+        </w:rPr>
+        <w:t xml:space="preserve"> desarmo el compuesto y pongo una relación entre persona – tiene - domicilio</w:t>
+      </w:r>
+      <w:r>
+        <w:rPr>
+          <w:rFonts w:ascii="Arial" w:hAnsi="Arial" w:cs="Arial"/>
+          <w:lang w:val="es-AR"/>
+        </w:rPr>
+        <w:t>)</w:t>
+      </w:r>
+      <w:r>
+        <w:rPr>
+          <w:rFonts w:ascii="Arial" w:hAnsi="Arial" w:cs="Arial"/>
+          <w:lang w:val="es-AR"/>
+        </w:rPr>
+        <w:t xml:space="preserve"> (Puedo también hacer un atributo simple a la entidad persona y listo, depende de que información necesites en el ejercicio)</w:t>
+      </w:r>
     </w:p>
     <w:p>
       <w:pPr>
@@ -1469,6 +1876,340 @@
         </w:rPr>
         <w:t>Jerarquías</w:t>
       </w:r>
+      <w:r>
+        <w:rPr>
+          <w:rFonts w:ascii="Arial" w:hAnsi="Arial" w:cs="Arial"/>
+          <w:lang w:val="es-AR"/>
+        </w:rPr>
+        <w:t xml:space="preserve"> (se eliminan porque no se admite la herencia)</w:t>
+      </w:r>
+      <w:r>
+        <w:rPr>
+          <w:rFonts w:ascii="Arial" w:hAnsi="Arial" w:cs="Arial"/>
+          <w:lang w:val="es-AR"/>
+        </w:rPr>
+        <w:t xml:space="preserve"> (hay 3 posibilidades para resolver esto: me puedo quedar con el padre, o con los hijos, o con los 3)</w:t>
+      </w:r>
+    </w:p>
+    <w:p>
+      <w:pPr>
+        <w:pStyle w:val="Prrafodelista"/>
+        <w:numPr>
+          <w:ilvl w:val="1"/>
+          <w:numId w:val="1"/>
+        </w:numPr>
+        <w:rPr>
+          <w:rFonts w:ascii="Arial" w:hAnsi="Arial" w:cs="Arial"/>
+          <w:lang w:val="es-AR"/>
+        </w:rPr>
+      </w:pPr>
+      <w:r>
+        <w:rPr>
+          <w:rFonts w:ascii="Arial" w:hAnsi="Arial" w:cs="Arial"/>
+          <w:lang w:val="es-AR"/>
+        </w:rPr>
+        <w:t xml:space="preserve">Me quedo con el padre: </w:t>
+      </w:r>
+      <w:r>
+        <w:rPr>
+          <w:rFonts w:ascii="Arial" w:hAnsi="Arial" w:cs="Arial"/>
+          <w:lang w:val="es-AR"/>
+        </w:rPr>
+        <w:t xml:space="preserve">Puedo tener Atributo1 padre con Atributo2 y Atributo3 de hijos. En este caso para resolver, puedo poner como atributos de A1, los de A2 y </w:t>
+      </w:r>
+      <w:proofErr w:type="gramStart"/>
+      <w:r>
+        <w:rPr>
+          <w:rFonts w:ascii="Arial" w:hAnsi="Arial" w:cs="Arial"/>
+          <w:lang w:val="es-AR"/>
+        </w:rPr>
+        <w:t>A3</w:t>
+      </w:r>
+      <w:proofErr w:type="gramEnd"/>
+      <w:r>
+        <w:rPr>
+          <w:rFonts w:ascii="Arial" w:hAnsi="Arial" w:cs="Arial"/>
+          <w:lang w:val="es-AR"/>
+        </w:rPr>
+        <w:t xml:space="preserve"> pero </w:t>
+      </w:r>
+      <w:proofErr w:type="spellStart"/>
+      <w:r>
+        <w:rPr>
+          <w:rFonts w:ascii="Arial" w:hAnsi="Arial" w:cs="Arial"/>
+          <w:lang w:val="es-AR"/>
+        </w:rPr>
+        <w:t>poniendolos</w:t>
+      </w:r>
+      <w:proofErr w:type="spellEnd"/>
+      <w:r>
+        <w:rPr>
+          <w:rFonts w:ascii="Arial" w:hAnsi="Arial" w:cs="Arial"/>
+          <w:lang w:val="es-AR"/>
+        </w:rPr>
+        <w:t xml:space="preserve"> opcionales (0,1).</w:t>
+      </w:r>
+      <w:r>
+        <w:rPr>
+          <w:noProof/>
+          <w:lang w:val="es-AR"/>
+        </w:rPr>
+        <w:t xml:space="preserve"> </w:t>
+      </w:r>
+      <w:r>
+        <w:rPr>
+          <w:noProof/>
+        </w:rPr>
+        <w:drawing>
+          <wp:inline distT="0" distB="0" distL="0" distR="0" wp14:anchorId="56BE1347" wp14:editId="7ED5C3E2">
+            <wp:extent cx="5572125" cy="2362200"/>
+            <wp:effectExtent l="0" t="0" r="9525" b="0"/>
+            <wp:docPr id="81399583" name="Imagen 1" descr="Imagen que contiene objeto, reloj&#10;&#10;Descripción generada automáticamente"/>
+            <wp:cNvGraphicFramePr>
+              <a:graphicFrameLocks xmlns:a="http://schemas.openxmlformats.org/drawingml/2006/main" noChangeAspect="1"/>
+            </wp:cNvGraphicFramePr>
+            <a:graphic xmlns:a="http://schemas.openxmlformats.org/drawingml/2006/main">
+              <a:graphicData uri="http://schemas.openxmlformats.org/drawingml/2006/picture">
+                <pic:pic xmlns:pic="http://schemas.openxmlformats.org/drawingml/2006/picture">
+                  <pic:nvPicPr>
+                    <pic:cNvPr id="81399583" name="Imagen 1" descr="Imagen que contiene objeto, reloj&#10;&#10;Descripción generada automáticamente"/>
+                    <pic:cNvPicPr/>
+                  </pic:nvPicPr>
+                  <pic:blipFill>
+                    <a:blip r:embed="rId5"/>
+                    <a:stretch>
+                      <a:fillRect/>
+                    </a:stretch>
+                  </pic:blipFill>
+                  <pic:spPr>
+                    <a:xfrm>
+                      <a:off x="0" y="0"/>
+                      <a:ext cx="5572125" cy="2362200"/>
+                    </a:xfrm>
+                    <a:prstGeom prst="rect">
+                      <a:avLst/>
+                    </a:prstGeom>
+                  </pic:spPr>
+                </pic:pic>
+              </a:graphicData>
+            </a:graphic>
+          </wp:inline>
+        </w:drawing>
+      </w:r>
+    </w:p>
+    <w:p>
+      <w:pPr>
+        <w:ind w:left="1440"/>
+        <w:rPr>
+          <w:rFonts w:ascii="Arial" w:hAnsi="Arial" w:cs="Arial"/>
+          <w:lang w:val="es-AR"/>
+        </w:rPr>
+      </w:pPr>
+      <w:r>
+        <w:rPr>
+          <w:rFonts w:ascii="Arial" w:hAnsi="Arial" w:cs="Arial"/>
+          <w:lang w:val="es-AR"/>
+        </w:rPr>
+        <w:t>En el caso que haya una relación mirando a un hijo, se mantiene la relación, pero se tiene que analizar la cardinalidad, que puede cambiar como no.</w:t>
+      </w:r>
+    </w:p>
+    <w:p>
+      <w:pPr>
+        <w:pStyle w:val="Prrafodelista"/>
+        <w:numPr>
+          <w:ilvl w:val="1"/>
+          <w:numId w:val="1"/>
+        </w:numPr>
+        <w:rPr>
+          <w:rFonts w:ascii="Arial" w:hAnsi="Arial" w:cs="Arial"/>
+          <w:lang w:val="es-AR"/>
+        </w:rPr>
+      </w:pPr>
+      <w:r>
+        <w:rPr>
+          <w:rFonts w:ascii="Arial" w:hAnsi="Arial" w:cs="Arial"/>
+          <w:lang w:val="es-AR"/>
+        </w:rPr>
+        <w:lastRenderedPageBreak/>
+        <w:drawing>
+          <wp:anchor distT="0" distB="0" distL="114300" distR="114300" simplePos="0" relativeHeight="251658240" behindDoc="0" locked="0" layoutInCell="1" allowOverlap="1" wp14:anchorId="77DC7C4B" wp14:editId="234A866B">
+            <wp:simplePos x="0" y="0"/>
+            <wp:positionH relativeFrom="column">
+              <wp:posOffset>2865120</wp:posOffset>
+            </wp:positionH>
+            <wp:positionV relativeFrom="paragraph">
+              <wp:posOffset>838200</wp:posOffset>
+            </wp:positionV>
+            <wp:extent cx="2125980" cy="1440180"/>
+            <wp:effectExtent l="0" t="0" r="7620" b="7620"/>
+            <wp:wrapNone/>
+            <wp:docPr id="1496111674" name="Imagen 1" descr="Forma&#10;&#10;Descripción generada automáticamente con confianza media"/>
+            <wp:cNvGraphicFramePr>
+              <a:graphicFrameLocks xmlns:a="http://schemas.openxmlformats.org/drawingml/2006/main" noChangeAspect="1"/>
+            </wp:cNvGraphicFramePr>
+            <a:graphic xmlns:a="http://schemas.openxmlformats.org/drawingml/2006/main">
+              <a:graphicData uri="http://schemas.openxmlformats.org/drawingml/2006/picture">
+                <pic:pic xmlns:pic="http://schemas.openxmlformats.org/drawingml/2006/picture">
+                  <pic:nvPicPr>
+                    <pic:cNvPr id="1496111674" name="Imagen 1" descr="Forma&#10;&#10;Descripción generada automáticamente con confianza media"/>
+                    <pic:cNvPicPr/>
+                  </pic:nvPicPr>
+                  <pic:blipFill>
+                    <a:blip r:embed="rId6">
+                      <a:extLst>
+                        <a:ext uri="{28A0092B-C50C-407E-A947-70E740481C1C}">
+                          <a14:useLocalDpi xmlns:a14="http://schemas.microsoft.com/office/drawing/2010/main" val="0"/>
+                        </a:ext>
+                      </a:extLst>
+                    </a:blip>
+                    <a:stretch>
+                      <a:fillRect/>
+                    </a:stretch>
+                  </pic:blipFill>
+                  <pic:spPr>
+                    <a:xfrm>
+                      <a:off x="0" y="0"/>
+                      <a:ext cx="2126143" cy="1440290"/>
+                    </a:xfrm>
+                    <a:prstGeom prst="rect">
+                      <a:avLst/>
+                    </a:prstGeom>
+                  </pic:spPr>
+                </pic:pic>
+              </a:graphicData>
+            </a:graphic>
+            <wp14:sizeRelH relativeFrom="margin">
+              <wp14:pctWidth>0</wp14:pctWidth>
+            </wp14:sizeRelH>
+            <wp14:sizeRelV relativeFrom="margin">
+              <wp14:pctHeight>0</wp14:pctHeight>
+            </wp14:sizeRelV>
+          </wp:anchor>
+        </w:drawing>
+      </w:r>
+      <w:r>
+        <w:rPr>
+          <w:rFonts w:ascii="Arial" w:hAnsi="Arial" w:cs="Arial"/>
+          <w:lang w:val="es-AR"/>
+        </w:rPr>
+        <w:t>Me quedo con los hijos: Si mi cobertura es PARCIAL no puedo usar esta opción. Si tengo cobertura total puedo quedarme con los hijos ya que si tengo cobertura parcial estaría perdiendo datos.</w:t>
+      </w:r>
+      <w:r>
+        <w:rPr>
+          <w:noProof/>
+          <w:lang w:val="es-AR"/>
+        </w:rPr>
+        <w:t xml:space="preserve"> </w:t>
+      </w:r>
+      <w:r>
+        <w:rPr>
+          <w:noProof/>
+        </w:rPr>
+        <w:drawing>
+          <wp:inline distT="0" distB="0" distL="0" distR="0" wp14:anchorId="22C694BA" wp14:editId="77116328">
+            <wp:extent cx="5867400" cy="1800225"/>
+            <wp:effectExtent l="0" t="0" r="0" b="9525"/>
+            <wp:docPr id="1360964145" name="Imagen 1" descr="Un dibujo de una persona&#10;&#10;Descripción generada automáticamente con confianza baja"/>
+            <wp:cNvGraphicFramePr>
+              <a:graphicFrameLocks xmlns:a="http://schemas.openxmlformats.org/drawingml/2006/main" noChangeAspect="1"/>
+            </wp:cNvGraphicFramePr>
+            <a:graphic xmlns:a="http://schemas.openxmlformats.org/drawingml/2006/main">
+              <a:graphicData uri="http://schemas.openxmlformats.org/drawingml/2006/picture">
+                <pic:pic xmlns:pic="http://schemas.openxmlformats.org/drawingml/2006/picture">
+                  <pic:nvPicPr>
+                    <pic:cNvPr id="1360964145" name="Imagen 1" descr="Un dibujo de una persona&#10;&#10;Descripción generada automáticamente con confianza baja"/>
+                    <pic:cNvPicPr/>
+                  </pic:nvPicPr>
+                  <pic:blipFill>
+                    <a:blip r:embed="rId7"/>
+                    <a:stretch>
+                      <a:fillRect/>
+                    </a:stretch>
+                  </pic:blipFill>
+                  <pic:spPr>
+                    <a:xfrm>
+                      <a:off x="0" y="0"/>
+                      <a:ext cx="5867400" cy="1800225"/>
+                    </a:xfrm>
+                    <a:prstGeom prst="rect">
+                      <a:avLst/>
+                    </a:prstGeom>
+                  </pic:spPr>
+                </pic:pic>
+              </a:graphicData>
+            </a:graphic>
+          </wp:inline>
+        </w:drawing>
+      </w:r>
+    </w:p>
+    <w:p>
+      <w:pPr>
+        <w:ind w:left="1440"/>
+        <w:rPr>
+          <w:rFonts w:ascii="Arial" w:hAnsi="Arial" w:cs="Arial"/>
+          <w:lang w:val="es-AR"/>
+        </w:rPr>
+      </w:pPr>
+      <w:r>
+        <w:rPr>
+          <w:rFonts w:ascii="Arial" w:hAnsi="Arial" w:cs="Arial"/>
+          <w:lang w:val="es-AR"/>
+        </w:rPr>
+        <w:t>En el caso que haya una relación en el padre, los dos hijos</w:t>
+      </w:r>
+      <w:r>
+        <w:rPr>
+          <w:rFonts w:ascii="Arial" w:hAnsi="Arial" w:cs="Arial"/>
+          <w:lang w:val="es-AR"/>
+        </w:rPr>
+        <w:t xml:space="preserve"> se relacionan con la entidad que estaba relacionada con el padre. Además, se ve la cardinalidad de estas relaciones.</w:t>
+      </w:r>
+    </w:p>
+    <w:p>
+      <w:pPr>
+        <w:ind w:left="1440"/>
+        <w:rPr>
+          <w:rFonts w:ascii="Arial" w:hAnsi="Arial" w:cs="Arial"/>
+          <w:lang w:val="es-AR"/>
+        </w:rPr>
+      </w:pPr>
+      <w:r>
+        <w:rPr>
+          <w:rFonts w:ascii="Arial" w:hAnsi="Arial" w:cs="Arial"/>
+          <w:lang w:val="es-AR"/>
+        </w:rPr>
+        <w:t>Se pierde la propiedad de cobertura total, parcial, expuesto, superpuesto.</w:t>
+      </w:r>
+    </w:p>
+    <w:p>
+      <w:pPr>
+        <w:ind w:left="1440"/>
+        <w:rPr>
+          <w:rFonts w:ascii="Arial" w:hAnsi="Arial" w:cs="Arial"/>
+          <w:lang w:val="es-AR"/>
+        </w:rPr>
+      </w:pPr>
+      <w:r>
+        <w:rPr>
+          <w:rFonts w:ascii="Arial" w:hAnsi="Arial" w:cs="Arial"/>
+          <w:lang w:val="es-AR"/>
+        </w:rPr>
+        <w:t>ESTA ES LA FORMA MAS LINEAL Y MAS FACIL EN GENERAL PARA TODOS LOS EJERCICIOS. NO SIGNIFICA QUE SEA LA MEJOR. SE ELI</w:t>
+      </w:r>
+      <w:r>
+        <w:rPr>
+          <w:rFonts w:ascii="Arial" w:hAnsi="Arial" w:cs="Arial"/>
+          <w:lang w:val="es-AR"/>
+        </w:rPr>
+        <w:t>G</w:t>
+      </w:r>
+      <w:r>
+        <w:rPr>
+          <w:rFonts w:ascii="Arial" w:hAnsi="Arial" w:cs="Arial"/>
+          <w:lang w:val="es-AR"/>
+        </w:rPr>
+        <w:t>E DEPENDE EL PROBLEMA</w:t>
+      </w:r>
     </w:p>
     <w:p>
       <w:pPr>
@@ -1504,6 +2245,13 @@
         </w:rPr>
         <w:t>Atributos derivados</w:t>
       </w:r>
+      <w:r>
+        <w:rPr>
+          <w:rFonts w:ascii="Arial" w:hAnsi="Arial" w:cs="Arial"/>
+          <w:lang w:val="es-AR"/>
+        </w:rPr>
+        <w:t>: cuando ese dato no me conviene si es muy grande el gasto. (raro usarlo). Esta relacionado con el tiempo de carga. Tenes que estar constantemente actualizándolo, si conviene, lo usas.</w:t>
+      </w:r>
     </w:p>
     <w:p>
       <w:pPr>
@@ -1523,6 +2271,278 @@
           <w:lang w:val="es-AR"/>
         </w:rPr>
         <w:t>Ciclo de relaciones</w:t>
+      </w:r>
+      <w:r>
+        <w:rPr>
+          <w:rFonts w:ascii="Arial" w:hAnsi="Arial" w:cs="Arial"/>
+          <w:lang w:val="es-AR"/>
+        </w:rPr>
+        <w:t>: tiene que haber mínimo 2 relaciones. Es como un circuito cerrado con varias encadenadas entre si</w:t>
+      </w:r>
+    </w:p>
+    <w:p>
+      <w:pPr>
+        <w:rPr>
+          <w:rFonts w:ascii="Arial" w:hAnsi="Arial" w:cs="Arial"/>
+          <w:lang w:val="es-AR"/>
+        </w:rPr>
+      </w:pPr>
+      <w:r>
+        <w:rPr>
+          <w:rFonts w:ascii="Arial" w:hAnsi="Arial" w:cs="Arial"/>
+          <w:lang w:val="es-AR"/>
+        </w:rPr>
+        <w:t xml:space="preserve">Un modelo relacional es un conjunto de relaciones de tabla </w:t>
+      </w:r>
+    </w:p>
+    <w:p>
+      <w:pPr>
+        <w:rPr>
+          <w:rFonts w:ascii="Arial" w:hAnsi="Arial" w:cs="Arial"/>
+          <w:lang w:val="es-AR"/>
+        </w:rPr>
+      </w:pPr>
+      <w:r>
+        <w:rPr>
+          <w:rFonts w:ascii="Arial" w:hAnsi="Arial" w:cs="Arial"/>
+          <w:lang w:val="es-AR"/>
+        </w:rPr>
+        <w:t>PERSONA tiene de atributos: DNI, APELLIDO y NOMBRE</w:t>
+      </w:r>
+    </w:p>
+    <w:tbl>
+      <w:tblPr>
+        <w:tblStyle w:val="Tablaconcuadrcula"/>
+        <w:tblW w:w="0" w:type="auto"/>
+        <w:tblLook w:val="04A0" w:firstRow="1" w:lastRow="0" w:firstColumn="1" w:lastColumn="0" w:noHBand="0" w:noVBand="1"/>
+      </w:tblPr>
+      <w:tblGrid>
+        <w:gridCol w:w="3116"/>
+        <w:gridCol w:w="3117"/>
+        <w:gridCol w:w="3117"/>
+      </w:tblGrid>
+      <w:tr>
+        <w:tc>
+          <w:tcPr>
+            <w:tcW w:w="3116" w:type="dxa"/>
+          </w:tcPr>
+          <w:p>
+            <w:pPr>
+              <w:rPr>
+                <w:rFonts w:ascii="Arial" w:hAnsi="Arial" w:cs="Arial"/>
+                <w:lang w:val="es-AR"/>
+              </w:rPr>
+            </w:pPr>
+            <w:r>
+              <w:rPr>
+                <w:rFonts w:ascii="Arial" w:hAnsi="Arial" w:cs="Arial"/>
+                <w:lang w:val="es-AR"/>
+              </w:rPr>
+              <w:t>DNI</w:t>
+            </w:r>
+          </w:p>
+        </w:tc>
+        <w:tc>
+          <w:tcPr>
+            <w:tcW w:w="3117" w:type="dxa"/>
+          </w:tcPr>
+          <w:p>
+            <w:pPr>
+              <w:rPr>
+                <w:rFonts w:ascii="Arial" w:hAnsi="Arial" w:cs="Arial"/>
+                <w:lang w:val="es-AR"/>
+              </w:rPr>
+            </w:pPr>
+            <w:r>
+              <w:rPr>
+                <w:rFonts w:ascii="Arial" w:hAnsi="Arial" w:cs="Arial"/>
+                <w:lang w:val="es-AR"/>
+              </w:rPr>
+              <w:t>APELLIDO</w:t>
+            </w:r>
+          </w:p>
+        </w:tc>
+        <w:tc>
+          <w:tcPr>
+            <w:tcW w:w="3117" w:type="dxa"/>
+          </w:tcPr>
+          <w:p>
+            <w:pPr>
+              <w:rPr>
+                <w:rFonts w:ascii="Arial" w:hAnsi="Arial" w:cs="Arial"/>
+                <w:lang w:val="es-AR"/>
+              </w:rPr>
+            </w:pPr>
+            <w:r>
+              <w:rPr>
+                <w:rFonts w:ascii="Arial" w:hAnsi="Arial" w:cs="Arial"/>
+                <w:lang w:val="es-AR"/>
+              </w:rPr>
+              <w:t>NOMBRE</w:t>
+            </w:r>
+          </w:p>
+        </w:tc>
+      </w:tr>
+      <w:tr>
+        <w:tc>
+          <w:tcPr>
+            <w:tcW w:w="3116" w:type="dxa"/>
+          </w:tcPr>
+          <w:p>
+            <w:pPr>
+              <w:rPr>
+                <w:rFonts w:ascii="Arial" w:hAnsi="Arial" w:cs="Arial"/>
+                <w:lang w:val="es-AR"/>
+              </w:rPr>
+            </w:pPr>
+          </w:p>
+        </w:tc>
+        <w:tc>
+          <w:tcPr>
+            <w:tcW w:w="3117" w:type="dxa"/>
+          </w:tcPr>
+          <w:p>
+            <w:pPr>
+              <w:rPr>
+                <w:rFonts w:ascii="Arial" w:hAnsi="Arial" w:cs="Arial"/>
+                <w:lang w:val="es-AR"/>
+              </w:rPr>
+            </w:pPr>
+          </w:p>
+        </w:tc>
+        <w:tc>
+          <w:tcPr>
+            <w:tcW w:w="3117" w:type="dxa"/>
+          </w:tcPr>
+          <w:p>
+            <w:pPr>
+              <w:rPr>
+                <w:rFonts w:ascii="Arial" w:hAnsi="Arial" w:cs="Arial"/>
+                <w:lang w:val="es-AR"/>
+              </w:rPr>
+            </w:pPr>
+          </w:p>
+        </w:tc>
+      </w:tr>
+      <w:tr>
+        <w:tc>
+          <w:tcPr>
+            <w:tcW w:w="3116" w:type="dxa"/>
+          </w:tcPr>
+          <w:p>
+            <w:pPr>
+              <w:rPr>
+                <w:rFonts w:ascii="Arial" w:hAnsi="Arial" w:cs="Arial"/>
+                <w:lang w:val="es-AR"/>
+              </w:rPr>
+            </w:pPr>
+          </w:p>
+        </w:tc>
+        <w:tc>
+          <w:tcPr>
+            <w:tcW w:w="3117" w:type="dxa"/>
+          </w:tcPr>
+          <w:p>
+            <w:pPr>
+              <w:rPr>
+                <w:rFonts w:ascii="Arial" w:hAnsi="Arial" w:cs="Arial"/>
+                <w:lang w:val="es-AR"/>
+              </w:rPr>
+            </w:pPr>
+          </w:p>
+        </w:tc>
+        <w:tc>
+          <w:tcPr>
+            <w:tcW w:w="3117" w:type="dxa"/>
+          </w:tcPr>
+          <w:p>
+            <w:pPr>
+              <w:rPr>
+                <w:rFonts w:ascii="Arial" w:hAnsi="Arial" w:cs="Arial"/>
+                <w:lang w:val="es-AR"/>
+              </w:rPr>
+            </w:pPr>
+          </w:p>
+        </w:tc>
+      </w:tr>
+      <w:tr>
+        <w:tc>
+          <w:tcPr>
+            <w:tcW w:w="3116" w:type="dxa"/>
+          </w:tcPr>
+          <w:p>
+            <w:pPr>
+              <w:rPr>
+                <w:rFonts w:ascii="Arial" w:hAnsi="Arial" w:cs="Arial"/>
+                <w:lang w:val="es-AR"/>
+              </w:rPr>
+            </w:pPr>
+          </w:p>
+        </w:tc>
+        <w:tc>
+          <w:tcPr>
+            <w:tcW w:w="3117" w:type="dxa"/>
+          </w:tcPr>
+          <w:p>
+            <w:pPr>
+              <w:rPr>
+                <w:rFonts w:ascii="Arial" w:hAnsi="Arial" w:cs="Arial"/>
+                <w:lang w:val="es-AR"/>
+              </w:rPr>
+            </w:pPr>
+          </w:p>
+        </w:tc>
+        <w:tc>
+          <w:tcPr>
+            <w:tcW w:w="3117" w:type="dxa"/>
+          </w:tcPr>
+          <w:p>
+            <w:pPr>
+              <w:rPr>
+                <w:rFonts w:ascii="Arial" w:hAnsi="Arial" w:cs="Arial"/>
+                <w:lang w:val="es-AR"/>
+              </w:rPr>
+            </w:pPr>
+          </w:p>
+        </w:tc>
+      </w:tr>
+    </w:tbl>
+    <w:p>
+      <w:pPr>
+        <w:rPr>
+          <w:rFonts w:ascii="Arial" w:hAnsi="Arial" w:cs="Arial"/>
+          <w:lang w:val="es-AR"/>
+        </w:rPr>
+      </w:pPr>
+    </w:p>
+    <w:p>
+      <w:pPr>
+        <w:rPr>
+          <w:rFonts w:ascii="Arial" w:hAnsi="Arial" w:cs="Arial"/>
+          <w:lang w:val="es-AR"/>
+        </w:rPr>
+      </w:pPr>
+      <w:r>
+        <w:rPr>
+          <w:rFonts w:ascii="Arial" w:hAnsi="Arial" w:cs="Arial"/>
+          <w:lang w:val="es-AR"/>
+        </w:rPr>
+        <w:t>DNI seria la clave PRIMARIA</w:t>
+      </w:r>
+    </w:p>
+    <w:p>
+      <w:pPr>
+        <w:rPr>
+          <w:rFonts w:ascii="Arial" w:hAnsi="Arial" w:cs="Arial"/>
+          <w:lang w:val="es-AR"/>
+        </w:rPr>
+      </w:pPr>
+      <w:r>
+        <w:rPr>
+          <w:rFonts w:ascii="Arial" w:hAnsi="Arial" w:cs="Arial"/>
+          <w:lang w:val="es-AR"/>
+        </w:rPr>
+        <w:t>Cada fila / tupla es una persona.</w:t>
       </w:r>
     </w:p>
     <w:sectPr>
@@ -2570,6 +3590,25 @@
       <w:spacing w:val="5"/>
     </w:rPr>
   </w:style>
+  <w:style w:type="table" w:styleId="Tablaconcuadrcula">
+    <w:name w:val="Table Grid"/>
+    <w:basedOn w:val="Tablanormal"/>
+    <w:uiPriority w:val="39"/>
+    <w:rsid w:val="00BD30D1"/>
+    <w:pPr>
+      <w:spacing w:after="0" w:line="240" w:lineRule="auto"/>
+    </w:pPr>
+    <w:tblPr>
+      <w:tblBorders>
+        <w:top w:val="single" w:sz="4" w:space="0" w:color="auto"/>
+        <w:left w:val="single" w:sz="4" w:space="0" w:color="auto"/>
+        <w:bottom w:val="single" w:sz="4" w:space="0" w:color="auto"/>
+        <w:right w:val="single" w:sz="4" w:space="0" w:color="auto"/>
+        <w:insideH w:val="single" w:sz="4" w:space="0" w:color="auto"/>
+        <w:insideV w:val="single" w:sz="4" w:space="0" w:color="auto"/>
+      </w:tblBorders>
+    </w:tblPr>
+  </w:style>
 </w:styles>
 </file>
 

</xml_diff>

<commit_message>
inge1 Casos de uso notas
</commit_message>
<xml_diff>
--- a/2do año/Sexto Semestre/DBD/Diseño de Bases de Datos.docx
+++ b/2do año/Sexto Semestre/DBD/Diseño de Bases de Datos.docx
@@ -584,7 +584,23 @@
           <w:rFonts w:ascii="Arial" w:hAnsi="Arial" w:cs="Arial"/>
           <w:lang w:val="es-AR"/>
         </w:rPr>
-        <w:t>Ya que lo demás de (0,1) significa que puede tener 0 datos asociados o 1 dato asociado, en el caso de true o false, si o si tiene que tener un dato asociado.</w:t>
+        <w:t xml:space="preserve">Ya que lo demás de (0,1) significa que puede tener 0 datos asociados o 1 dato asociado, en el caso de true o false, si o si </w:t>
+      </w:r>
+      <w:proofErr w:type="gramStart"/>
+      <w:r>
+        <w:rPr>
+          <w:rFonts w:ascii="Arial" w:hAnsi="Arial" w:cs="Arial"/>
+          <w:lang w:val="es-AR"/>
+        </w:rPr>
+        <w:t>tiene que tener</w:t>
+      </w:r>
+      <w:proofErr w:type="gramEnd"/>
+      <w:r>
+        <w:rPr>
+          <w:rFonts w:ascii="Arial" w:hAnsi="Arial" w:cs="Arial"/>
+          <w:lang w:val="es-AR"/>
+        </w:rPr>
+        <w:t xml:space="preserve"> un dato asociado.</w:t>
       </w:r>
     </w:p>
     <w:p>
@@ -630,7 +646,23 @@
           <w:lang w:val="es-AR"/>
         </w:rPr>
         <w:tab/>
-        <w:t xml:space="preserve">  (0,N)</w:t>
+        <w:t xml:space="preserve">  (</w:t>
+      </w:r>
+      <w:proofErr w:type="gramStart"/>
+      <w:r>
+        <w:rPr>
+          <w:rFonts w:ascii="Arial" w:hAnsi="Arial" w:cs="Arial"/>
+          <w:lang w:val="es-AR"/>
+        </w:rPr>
+        <w:t>0,N</w:t>
+      </w:r>
+      <w:proofErr w:type="gramEnd"/>
+      <w:r>
+        <w:rPr>
+          <w:rFonts w:ascii="Arial" w:hAnsi="Arial" w:cs="Arial"/>
+          <w:lang w:val="es-AR"/>
+        </w:rPr>
+        <w:t>)</w:t>
       </w:r>
       <w:r>
         <w:rPr>
@@ -995,7 +1027,23 @@
           <w:rFonts w:ascii="Arial" w:hAnsi="Arial" w:cs="Arial"/>
           <w:lang w:val="es-AR"/>
         </w:rPr>
-        <w:t>No se debe escribir jerarquías sin diferencias alguna entre los hijos, tienen que tener atributos propios.</w:t>
+        <w:t xml:space="preserve">No se debe escribir jerarquías sin diferencias alguna entre los hijos, </w:t>
+      </w:r>
+      <w:proofErr w:type="gramStart"/>
+      <w:r>
+        <w:rPr>
+          <w:rFonts w:ascii="Arial" w:hAnsi="Arial" w:cs="Arial"/>
+          <w:lang w:val="es-AR"/>
+        </w:rPr>
+        <w:t>tienen que tener</w:t>
+      </w:r>
+      <w:proofErr w:type="gramEnd"/>
+      <w:r>
+        <w:rPr>
+          <w:rFonts w:ascii="Arial" w:hAnsi="Arial" w:cs="Arial"/>
+          <w:lang w:val="es-AR"/>
+        </w:rPr>
+        <w:t xml:space="preserve"> atributos propios.</w:t>
       </w:r>
     </w:p>
     <w:p>
@@ -1385,7 +1433,23 @@
           <w:rFonts w:ascii="Arial" w:hAnsi="Arial" w:cs="Arial"/>
           <w:lang w:val="es-AR"/>
         </w:rPr>
-        <w:t xml:space="preserve"> quilombo que directamente tener la cantidad de 60 en el atributo. No cambia la información pero facilita el acceso. Ventaja: recuperación rápida, desventaja: hay que actualizarlo.</w:t>
+        <w:t xml:space="preserve"> quilombo que directamente tener la cantidad de 60 en el atributo. No cambia la </w:t>
+      </w:r>
+      <w:proofErr w:type="gramStart"/>
+      <w:r>
+        <w:rPr>
+          <w:rFonts w:ascii="Arial" w:hAnsi="Arial" w:cs="Arial"/>
+          <w:lang w:val="es-AR"/>
+        </w:rPr>
+        <w:t>información</w:t>
+      </w:r>
+      <w:proofErr w:type="gramEnd"/>
+      <w:r>
+        <w:rPr>
+          <w:rFonts w:ascii="Arial" w:hAnsi="Arial" w:cs="Arial"/>
+          <w:lang w:val="es-AR"/>
+        </w:rPr>
+        <w:t xml:space="preserve"> pero facilita el acceso. Ventaja: recuperación rápida, desventaja: hay que actualizarlo.</w:t>
       </w:r>
       <w:r>
         <w:rPr>
@@ -1851,7 +1915,23 @@
           <w:rFonts w:ascii="Arial" w:hAnsi="Arial" w:cs="Arial"/>
           <w:lang w:val="es-AR"/>
         </w:rPr>
-        <w:t xml:space="preserve">Puedo tener Atributo1 padre con Atributo2 y Atributo3 de hijos. En este caso para resolver, puedo poner como atributos de A1, los de A2 y A3 pero </w:t>
+        <w:t xml:space="preserve">Puedo tener Atributo1 padre con Atributo2 y Atributo3 de hijos. En este caso para resolver, puedo poner como atributos de A1, los de A2 y </w:t>
+      </w:r>
+      <w:proofErr w:type="gramStart"/>
+      <w:r>
+        <w:rPr>
+          <w:rFonts w:ascii="Arial" w:hAnsi="Arial" w:cs="Arial"/>
+          <w:lang w:val="es-AR"/>
+        </w:rPr>
+        <w:t>A3</w:t>
+      </w:r>
+      <w:proofErr w:type="gramEnd"/>
+      <w:r>
+        <w:rPr>
+          <w:rFonts w:ascii="Arial" w:hAnsi="Arial" w:cs="Arial"/>
+          <w:lang w:val="es-AR"/>
+        </w:rPr>
+        <w:t xml:space="preserve"> pero </w:t>
       </w:r>
       <w:proofErr w:type="spellStart"/>
       <w:r>
@@ -2725,16 +2805,10 @@
           <w:rFonts w:ascii="Arial" w:hAnsi="Arial" w:cs="Arial"/>
           <w:lang w:val="es-AR"/>
         </w:rPr>
-        <w:t xml:space="preserve">Se elije la clave primaria y se hace lo de subrayarla: </w:t>
-      </w:r>
-      <w:r>
-        <w:rPr>
-          <w:rFonts w:ascii="Arial" w:hAnsi="Arial" w:cs="Arial"/>
-          <w:lang w:val="es-AR"/>
-        </w:rPr>
-        <w:t>(alumnos=(</w:t>
+        <w:t>Se elije la clave primaria y se hace lo de subrayarla: (alumnos=(</w:t>
       </w:r>
       <w:proofErr w:type="spellStart"/>
+      <w:proofErr w:type="gramStart"/>
       <w:r>
         <w:rPr>
           <w:rFonts w:ascii="Arial" w:hAnsi="Arial" w:cs="Arial"/>
@@ -2748,7 +2822,15 @@
           <w:rFonts w:ascii="Arial" w:hAnsi="Arial" w:cs="Arial"/>
           <w:lang w:val="es-AR"/>
         </w:rPr>
-        <w:t>,apellido,nombre,tipoDNI,DNI</w:t>
+        <w:t>,apellido</w:t>
+      </w:r>
+      <w:proofErr w:type="gramEnd"/>
+      <w:r>
+        <w:rPr>
+          <w:rFonts w:ascii="Arial" w:hAnsi="Arial" w:cs="Arial"/>
+          <w:lang w:val="es-AR"/>
+        </w:rPr>
+        <w:t>,nombre,tipoDNI,DNI</w:t>
       </w:r>
       <w:proofErr w:type="spellEnd"/>
       <w:r>
@@ -2888,7 +2970,23 @@
           <w:rFonts w:ascii="Arial" w:hAnsi="Arial" w:cs="Arial"/>
           <w:lang w:val="es-AR"/>
         </w:rPr>
-        <w:t>: catedra-jefedecatedra=(nombre,descripción,tipoDNI,numDNI,apellido,</w:t>
+        <w:t>: catedra-jefedecatedra=(</w:t>
+      </w:r>
+      <w:proofErr w:type="gramStart"/>
+      <w:r>
+        <w:rPr>
+          <w:rFonts w:ascii="Arial" w:hAnsi="Arial" w:cs="Arial"/>
+          <w:lang w:val="es-AR"/>
+        </w:rPr>
+        <w:t>nombre,descripción</w:t>
+      </w:r>
+      <w:proofErr w:type="gramEnd"/>
+      <w:r>
+        <w:rPr>
+          <w:rFonts w:ascii="Arial" w:hAnsi="Arial" w:cs="Arial"/>
+          <w:lang w:val="es-AR"/>
+        </w:rPr>
+        <w:t>,tipoDNI,numDNI,apellido,</w:t>
       </w:r>
       <w:r>
         <w:rPr>
@@ -2931,7 +3029,23 @@
           <w:rFonts w:ascii="Arial" w:hAnsi="Arial" w:cs="Arial"/>
           <w:lang w:val="es-AR"/>
         </w:rPr>
-        <w:t xml:space="preserve"> y catedra comparten el atributo “nombre” así que se pone alguna de las dos con “.nombre”</w:t>
+        <w:t xml:space="preserve"> y catedra comparten el atributo “nombre” así que se pone alguna de las dos con </w:t>
+      </w:r>
+      <w:proofErr w:type="gramStart"/>
+      <w:r>
+        <w:rPr>
+          <w:rFonts w:ascii="Arial" w:hAnsi="Arial" w:cs="Arial"/>
+          <w:lang w:val="es-AR"/>
+        </w:rPr>
+        <w:t>“.nombre</w:t>
+      </w:r>
+      <w:proofErr w:type="gramEnd"/>
+      <w:r>
+        <w:rPr>
+          <w:rFonts w:ascii="Arial" w:hAnsi="Arial" w:cs="Arial"/>
+          <w:lang w:val="es-AR"/>
+        </w:rPr>
+        <w:t>”</w:t>
       </w:r>
     </w:p>
     <w:p>
@@ -3042,9 +3156,26 @@
           <w:rFonts w:ascii="Arial" w:hAnsi="Arial" w:cs="Arial"/>
           <w:lang w:val="es-AR"/>
         </w:rPr>
-        <w:t>Clave primaria = puede venir de un atributo compuesto. El atributo que elijo como clave primaria lo tengo que subrayar. (alumnos=(</w:t>
+        <w:t xml:space="preserve">Clave primaria = puede venir de un atributo compuesto. El atributo que </w:t>
+      </w:r>
+      <w:proofErr w:type="gramStart"/>
+      <w:r>
+        <w:rPr>
+          <w:rFonts w:ascii="Arial" w:hAnsi="Arial" w:cs="Arial"/>
+          <w:lang w:val="es-AR"/>
+        </w:rPr>
+        <w:t>elijo como</w:t>
+      </w:r>
+      <w:proofErr w:type="gramEnd"/>
+      <w:r>
+        <w:rPr>
+          <w:rFonts w:ascii="Arial" w:hAnsi="Arial" w:cs="Arial"/>
+          <w:lang w:val="es-AR"/>
+        </w:rPr>
+        <w:t xml:space="preserve"> clave primaria lo tengo que subrayar. (alumnos=(</w:t>
       </w:r>
       <w:proofErr w:type="spellStart"/>
+      <w:proofErr w:type="gramStart"/>
       <w:r>
         <w:rPr>
           <w:rFonts w:ascii="Arial" w:hAnsi="Arial" w:cs="Arial"/>
@@ -3058,7 +3189,15 @@
           <w:rFonts w:ascii="Arial" w:hAnsi="Arial" w:cs="Arial"/>
           <w:lang w:val="es-AR"/>
         </w:rPr>
-        <w:t>,apellido,nombre,tipoDNI,DNI</w:t>
+        <w:t>,apellido</w:t>
+      </w:r>
+      <w:proofErr w:type="gramEnd"/>
+      <w:r>
+        <w:rPr>
+          <w:rFonts w:ascii="Arial" w:hAnsi="Arial" w:cs="Arial"/>
+          <w:lang w:val="es-AR"/>
+        </w:rPr>
+        <w:t>,nombre,tipoDNI,DNI</w:t>
       </w:r>
       <w:proofErr w:type="spellEnd"/>
       <w:r>
@@ -3095,6 +3234,496 @@
         </w:rPr>
         <w:t>, que se pasan a otra entidad para relacionarse.</w:t>
       </w:r>
+    </w:p>
+    <w:p>
+      <w:pPr>
+        <w:rPr>
+          <w:rFonts w:ascii="Arial" w:hAnsi="Arial" w:cs="Arial"/>
+          <w:lang w:val="es-AR"/>
+        </w:rPr>
+      </w:pPr>
+    </w:p>
+    <w:p>
+      <w:pPr>
+        <w:rPr>
+          <w:rFonts w:ascii="Arial" w:hAnsi="Arial" w:cs="Arial"/>
+          <w:lang w:val="es-AR"/>
+        </w:rPr>
+      </w:pPr>
+    </w:p>
+    <w:p>
+      <w:pPr>
+        <w:rPr>
+          <w:rFonts w:ascii="Arial" w:hAnsi="Arial" w:cs="Arial"/>
+          <w:lang w:val="es-AR"/>
+        </w:rPr>
+      </w:pPr>
+    </w:p>
+    <w:p>
+      <w:pPr>
+        <w:rPr>
+          <w:rFonts w:ascii="Arial" w:hAnsi="Arial" w:cs="Arial"/>
+          <w:lang w:val="es-AR"/>
+        </w:rPr>
+      </w:pPr>
+    </w:p>
+    <w:p>
+      <w:pPr>
+        <w:rPr>
+          <w:rFonts w:ascii="Arial" w:hAnsi="Arial" w:cs="Arial"/>
+          <w:lang w:val="es-AR"/>
+        </w:rPr>
+      </w:pPr>
+    </w:p>
+    <w:p>
+      <w:pPr>
+        <w:rPr>
+          <w:rFonts w:ascii="Arial" w:hAnsi="Arial" w:cs="Arial"/>
+          <w:lang w:val="es-AR"/>
+        </w:rPr>
+      </w:pPr>
+    </w:p>
+    <w:p>
+      <w:pPr>
+        <w:rPr>
+          <w:rFonts w:ascii="Arial" w:hAnsi="Arial" w:cs="Arial"/>
+          <w:lang w:val="es-AR"/>
+        </w:rPr>
+      </w:pPr>
+    </w:p>
+    <w:p>
+      <w:pPr>
+        <w:rPr>
+          <w:rFonts w:ascii="Arial" w:hAnsi="Arial" w:cs="Arial"/>
+          <w:lang w:val="es-AR"/>
+        </w:rPr>
+      </w:pPr>
+      <w:r>
+        <w:rPr>
+          <w:rFonts w:ascii="Arial" w:hAnsi="Arial" w:cs="Arial"/>
+          <w:lang w:val="es-AR"/>
+        </w:rPr>
+        <w:lastRenderedPageBreak/>
+        <w:t>Practica – 17/9/24:</w:t>
+      </w:r>
+    </w:p>
+    <w:p>
+      <w:pPr>
+        <w:rPr>
+          <w:rFonts w:ascii="Arial" w:hAnsi="Arial" w:cs="Arial"/>
+          <w:lang w:val="es-AR"/>
+        </w:rPr>
+      </w:pPr>
+      <w:r>
+        <w:rPr>
+          <w:rFonts w:ascii="Arial" w:hAnsi="Arial" w:cs="Arial"/>
+          <w:lang w:val="es-AR"/>
+        </w:rPr>
+        <w:t>Diseño lógico:</w:t>
+      </w:r>
+    </w:p>
+    <w:p>
+      <w:pPr>
+        <w:rPr>
+          <w:rFonts w:ascii="Arial" w:hAnsi="Arial" w:cs="Arial"/>
+          <w:lang w:val="es-AR"/>
+        </w:rPr>
+      </w:pPr>
+      <w:r>
+        <w:rPr>
+          <w:rFonts w:ascii="Arial" w:hAnsi="Arial" w:cs="Arial"/>
+          <w:lang w:val="es-AR"/>
+        </w:rPr>
+        <w:t xml:space="preserve">Resolver </w:t>
+      </w:r>
+      <w:r>
+        <w:rPr>
+          <w:rFonts w:ascii="Arial" w:hAnsi="Arial" w:cs="Arial"/>
+          <w:lang w:val="es-AR"/>
+        </w:rPr>
+        <w:t>Jerarquías:</w:t>
+      </w:r>
+    </w:p>
+    <w:p>
+      <w:pPr>
+        <w:pStyle w:val="Prrafodelista"/>
+        <w:numPr>
+          <w:ilvl w:val="0"/>
+          <w:numId w:val="1"/>
+        </w:numPr>
+        <w:rPr>
+          <w:rFonts w:ascii="Arial" w:hAnsi="Arial" w:cs="Arial"/>
+          <w:lang w:val="es-AR"/>
+        </w:rPr>
+      </w:pPr>
+      <w:proofErr w:type="gramStart"/>
+      <w:r>
+        <w:rPr>
+          <w:rFonts w:ascii="Arial" w:hAnsi="Arial" w:cs="Arial"/>
+          <w:lang w:val="es-AR"/>
+        </w:rPr>
+        <w:t>Total</w:t>
+      </w:r>
+      <w:proofErr w:type="gramEnd"/>
+      <w:r>
+        <w:rPr>
+          <w:rFonts w:ascii="Arial" w:hAnsi="Arial" w:cs="Arial"/>
+          <w:lang w:val="es-AR"/>
+        </w:rPr>
+        <w:t xml:space="preserve"> exclusiva se puede dejar todo, solo los hijos o solo el padre (el único donde se puede eliminar el padre)</w:t>
+      </w:r>
+      <w:r>
+        <w:rPr>
+          <w:rFonts w:ascii="Arial" w:hAnsi="Arial" w:cs="Arial"/>
+          <w:lang w:val="es-AR"/>
+        </w:rPr>
+        <w:t>.</w:t>
+      </w:r>
+    </w:p>
+    <w:p>
+      <w:pPr>
+        <w:pStyle w:val="Prrafodelista"/>
+        <w:numPr>
+          <w:ilvl w:val="1"/>
+          <w:numId w:val="1"/>
+        </w:numPr>
+        <w:rPr>
+          <w:rFonts w:ascii="Arial" w:hAnsi="Arial" w:cs="Arial"/>
+          <w:lang w:val="es-AR"/>
+        </w:rPr>
+      </w:pPr>
+      <w:r>
+        <w:rPr>
+          <w:rFonts w:ascii="Arial" w:hAnsi="Arial" w:cs="Arial"/>
+          <w:lang w:val="es-AR"/>
+        </w:rPr>
+        <w:t>Cada relación hijo – padre tiene una relación “ES UN”.</w:t>
+      </w:r>
+      <w:r>
+        <w:rPr>
+          <w:rFonts w:ascii="Arial" w:hAnsi="Arial" w:cs="Arial"/>
+          <w:lang w:val="es-AR"/>
+        </w:rPr>
+        <w:t xml:space="preserve"> </w:t>
+      </w:r>
+    </w:p>
+    <w:p>
+      <w:pPr>
+        <w:pStyle w:val="Prrafodelista"/>
+        <w:numPr>
+          <w:ilvl w:val="1"/>
+          <w:numId w:val="1"/>
+        </w:numPr>
+        <w:rPr>
+          <w:rFonts w:ascii="Arial" w:hAnsi="Arial" w:cs="Arial"/>
+          <w:lang w:val="es-AR"/>
+        </w:rPr>
+      </w:pPr>
+      <w:r>
+        <w:rPr>
+          <w:rFonts w:ascii="Arial" w:hAnsi="Arial" w:cs="Arial"/>
+          <w:lang w:val="es-AR"/>
+        </w:rPr>
+        <w:t>SIEMPRE LA RELACION DEL PADRE ES (0,1) Y DEL LADO DEL HIJO ES (1,1).</w:t>
+      </w:r>
+    </w:p>
+    <w:p>
+      <w:pPr>
+        <w:pStyle w:val="Prrafodelista"/>
+        <w:numPr>
+          <w:ilvl w:val="1"/>
+          <w:numId w:val="1"/>
+        </w:numPr>
+        <w:rPr>
+          <w:rFonts w:ascii="Arial" w:hAnsi="Arial" w:cs="Arial"/>
+          <w:lang w:val="es-AR"/>
+        </w:rPr>
+      </w:pPr>
+      <w:r>
+        <w:rPr>
+          <w:rFonts w:ascii="Arial" w:hAnsi="Arial" w:cs="Arial"/>
+          <w:lang w:val="es-AR"/>
+        </w:rPr>
+        <w:t>Nunca se puede tener un identificador como atributo opcional</w:t>
+      </w:r>
+    </w:p>
+    <w:p>
+      <w:pPr>
+        <w:pStyle w:val="Prrafodelista"/>
+        <w:numPr>
+          <w:ilvl w:val="1"/>
+          <w:numId w:val="1"/>
+        </w:numPr>
+        <w:rPr>
+          <w:rFonts w:ascii="Arial" w:hAnsi="Arial" w:cs="Arial"/>
+          <w:lang w:val="es-AR"/>
+        </w:rPr>
+      </w:pPr>
+      <w:r>
+        <w:rPr>
+          <w:rFonts w:ascii="Arial" w:hAnsi="Arial" w:cs="Arial"/>
+          <w:lang w:val="es-AR"/>
+        </w:rPr>
+        <w:t xml:space="preserve">Si dejas solo los hijos </w:t>
+      </w:r>
+      <w:proofErr w:type="gramStart"/>
+      <w:r>
+        <w:rPr>
+          <w:rFonts w:ascii="Arial" w:hAnsi="Arial" w:cs="Arial"/>
+          <w:lang w:val="es-AR"/>
+        </w:rPr>
+        <w:t>tienen que tener</w:t>
+      </w:r>
+      <w:proofErr w:type="gramEnd"/>
+      <w:r>
+        <w:rPr>
+          <w:rFonts w:ascii="Arial" w:hAnsi="Arial" w:cs="Arial"/>
+          <w:lang w:val="es-AR"/>
+        </w:rPr>
+        <w:t xml:space="preserve"> todos los atributos del padre.</w:t>
+      </w:r>
+    </w:p>
+    <w:p>
+      <w:pPr>
+        <w:pStyle w:val="Prrafodelista"/>
+        <w:numPr>
+          <w:ilvl w:val="0"/>
+          <w:numId w:val="1"/>
+        </w:numPr>
+        <w:rPr>
+          <w:rFonts w:ascii="Arial" w:hAnsi="Arial" w:cs="Arial"/>
+          <w:lang w:val="es-AR"/>
+        </w:rPr>
+      </w:pPr>
+      <w:proofErr w:type="gramStart"/>
+      <w:r>
+        <w:rPr>
+          <w:rFonts w:ascii="Arial" w:hAnsi="Arial" w:cs="Arial"/>
+          <w:lang w:val="es-AR"/>
+        </w:rPr>
+        <w:t>Total</w:t>
+      </w:r>
+      <w:proofErr w:type="gramEnd"/>
+      <w:r>
+        <w:rPr>
+          <w:rFonts w:ascii="Arial" w:hAnsi="Arial" w:cs="Arial"/>
+          <w:lang w:val="es-AR"/>
+        </w:rPr>
+        <w:t xml:space="preserve"> superpuesta dejamos todo o solo el padre</w:t>
+      </w:r>
+    </w:p>
+    <w:p>
+      <w:pPr>
+        <w:pStyle w:val="Prrafodelista"/>
+        <w:numPr>
+          <w:ilvl w:val="0"/>
+          <w:numId w:val="1"/>
+        </w:numPr>
+        <w:rPr>
+          <w:rFonts w:ascii="Arial" w:hAnsi="Arial" w:cs="Arial"/>
+          <w:lang w:val="es-AR"/>
+        </w:rPr>
+      </w:pPr>
+      <w:r>
+        <w:rPr>
+          <w:rFonts w:ascii="Arial" w:hAnsi="Arial" w:cs="Arial"/>
+          <w:lang w:val="es-AR"/>
+        </w:rPr>
+        <w:t>Las parciales dejas todo o dejas solo al padre.</w:t>
+      </w:r>
+    </w:p>
+    <w:p>
+      <w:pPr>
+        <w:rPr>
+          <w:rFonts w:ascii="Arial" w:hAnsi="Arial" w:cs="Arial"/>
+          <w:lang w:val="es-AR"/>
+        </w:rPr>
+      </w:pPr>
+      <w:r>
+        <w:rPr>
+          <w:rFonts w:ascii="Arial" w:hAnsi="Arial" w:cs="Arial"/>
+          <w:lang w:val="es-AR"/>
+        </w:rPr>
+        <w:t xml:space="preserve">Resolver Atributos </w:t>
+      </w:r>
+      <w:r>
+        <w:rPr>
+          <w:rFonts w:ascii="Arial" w:hAnsi="Arial" w:cs="Arial"/>
+          <w:lang w:val="es-AR"/>
+        </w:rPr>
+        <w:t>C</w:t>
+      </w:r>
+      <w:r>
+        <w:rPr>
+          <w:rFonts w:ascii="Arial" w:hAnsi="Arial" w:cs="Arial"/>
+          <w:lang w:val="es-AR"/>
+        </w:rPr>
+        <w:t>ompuestos:</w:t>
+      </w:r>
+    </w:p>
+    <w:p>
+      <w:pPr>
+        <w:pStyle w:val="Prrafodelista"/>
+        <w:numPr>
+          <w:ilvl w:val="0"/>
+          <w:numId w:val="1"/>
+        </w:numPr>
+        <w:rPr>
+          <w:rFonts w:ascii="Arial" w:hAnsi="Arial" w:cs="Arial"/>
+          <w:lang w:val="es-AR"/>
+        </w:rPr>
+      </w:pPr>
+      <w:r>
+        <w:rPr>
+          <w:rFonts w:ascii="Arial" w:hAnsi="Arial" w:cs="Arial"/>
+          <w:lang w:val="es-AR"/>
+        </w:rPr>
+        <w:t>Considerar solo los atributos individuales</w:t>
+      </w:r>
+    </w:p>
+    <w:p>
+      <w:pPr>
+        <w:pStyle w:val="Prrafodelista"/>
+        <w:numPr>
+          <w:ilvl w:val="1"/>
+          <w:numId w:val="1"/>
+        </w:numPr>
+        <w:rPr>
+          <w:rFonts w:ascii="Arial" w:hAnsi="Arial" w:cs="Arial"/>
+          <w:lang w:val="es-AR"/>
+        </w:rPr>
+      </w:pPr>
+      <w:r>
+        <w:rPr>
+          <w:rFonts w:ascii="Arial" w:hAnsi="Arial" w:cs="Arial"/>
+          <w:lang w:val="es-AR"/>
+        </w:rPr>
+        <w:t xml:space="preserve">Bajar todos los del compuesto a la entidad y te quedan un </w:t>
+      </w:r>
+      <w:proofErr w:type="spellStart"/>
+      <w:r>
+        <w:rPr>
+          <w:rFonts w:ascii="Arial" w:hAnsi="Arial" w:cs="Arial"/>
+          <w:lang w:val="es-AR"/>
+        </w:rPr>
+        <w:t>monton</w:t>
+      </w:r>
+      <w:proofErr w:type="spellEnd"/>
+    </w:p>
+    <w:p>
+      <w:pPr>
+        <w:pStyle w:val="Prrafodelista"/>
+        <w:numPr>
+          <w:ilvl w:val="0"/>
+          <w:numId w:val="1"/>
+        </w:numPr>
+        <w:rPr>
+          <w:rFonts w:ascii="Arial" w:hAnsi="Arial" w:cs="Arial"/>
+          <w:lang w:val="es-AR"/>
+        </w:rPr>
+      </w:pPr>
+      <w:r>
+        <w:rPr>
+          <w:rFonts w:ascii="Arial" w:hAnsi="Arial" w:cs="Arial"/>
+          <w:lang w:val="es-AR"/>
+        </w:rPr>
+        <w:t>Considerar todo en un solo atributo</w:t>
+      </w:r>
+    </w:p>
+    <w:p>
+      <w:pPr>
+        <w:pStyle w:val="Prrafodelista"/>
+        <w:numPr>
+          <w:ilvl w:val="1"/>
+          <w:numId w:val="1"/>
+        </w:numPr>
+        <w:rPr>
+          <w:rFonts w:ascii="Arial" w:hAnsi="Arial" w:cs="Arial"/>
+          <w:lang w:val="es-AR"/>
+        </w:rPr>
+      </w:pPr>
+      <w:r>
+        <w:rPr>
+          <w:rFonts w:ascii="Arial" w:hAnsi="Arial" w:cs="Arial"/>
+          <w:lang w:val="es-AR"/>
+        </w:rPr>
+        <w:t>Quedarte solo con 1 y omitir las demás.</w:t>
+      </w:r>
+    </w:p>
+    <w:p>
+      <w:pPr>
+        <w:rPr>
+          <w:rFonts w:ascii="Arial" w:hAnsi="Arial" w:cs="Arial"/>
+          <w:lang w:val="es-AR"/>
+        </w:rPr>
+      </w:pPr>
+      <w:r>
+        <w:rPr>
+          <w:rFonts w:ascii="Arial" w:hAnsi="Arial" w:cs="Arial"/>
+          <w:lang w:val="es-AR"/>
+        </w:rPr>
+        <w:t>Resolver Atributos Polivalentes (</w:t>
+      </w:r>
+      <w:proofErr w:type="gramStart"/>
+      <w:r>
+        <w:rPr>
+          <w:rFonts w:ascii="Arial" w:hAnsi="Arial" w:cs="Arial"/>
+          <w:lang w:val="es-AR"/>
+        </w:rPr>
+        <w:t>1,N</w:t>
+      </w:r>
+      <w:proofErr w:type="gramEnd"/>
+      <w:r>
+        <w:rPr>
+          <w:rFonts w:ascii="Arial" w:hAnsi="Arial" w:cs="Arial"/>
+          <w:lang w:val="es-AR"/>
+        </w:rPr>
+        <w:t>):</w:t>
+      </w:r>
+    </w:p>
+    <w:p>
+      <w:pPr>
+        <w:pStyle w:val="Prrafodelista"/>
+        <w:numPr>
+          <w:ilvl w:val="0"/>
+          <w:numId w:val="1"/>
+        </w:numPr>
+        <w:rPr>
+          <w:rFonts w:ascii="Arial" w:hAnsi="Arial" w:cs="Arial"/>
+          <w:lang w:val="es-AR"/>
+        </w:rPr>
+      </w:pPr>
+      <w:r>
+        <w:rPr>
+          <w:rFonts w:ascii="Arial" w:hAnsi="Arial" w:cs="Arial"/>
+          <w:lang w:val="es-AR"/>
+        </w:rPr>
+        <w:t>Hacer una entidad con relación.</w:t>
+      </w:r>
+    </w:p>
+    <w:p>
+      <w:pPr>
+        <w:rPr>
+          <w:rFonts w:ascii="Arial" w:hAnsi="Arial" w:cs="Arial"/>
+          <w:lang w:val="es-AR"/>
+        </w:rPr>
+      </w:pPr>
+    </w:p>
+    <w:p>
+      <w:pPr>
+        <w:rPr>
+          <w:rFonts w:ascii="Arial" w:hAnsi="Arial" w:cs="Arial"/>
+          <w:lang w:val="es-AR"/>
+        </w:rPr>
+      </w:pPr>
+    </w:p>
+    <w:p>
+      <w:pPr>
+        <w:rPr>
+          <w:rFonts w:ascii="Arial" w:hAnsi="Arial" w:cs="Arial"/>
+          <w:lang w:val="es-AR"/>
+        </w:rPr>
+      </w:pPr>
     </w:p>
     <w:sectPr>
       <w:pgSz w:w="12240" w:h="15840"/>

</xml_diff>